<commit_message>
Fix for typos, add schedule and wiki URL
2017 -> 2018
"apie žaidėjU traumas" -> "apie žaidėjŲ traumas"
</commit_message>
<xml_diff>
--- a/Git_Schwifty_L0.docx
+++ b/Git_Schwifty_L0.docx
@@ -131,7 +131,7 @@
     </w:p>
     <w:p>
       <w:pPr>
-        <w:pStyle w:val="Title"/>
+        <w:pStyle w:val="Pavadinimas"/>
         <w:rPr>
           <w:b w:val="0"/>
           <w:sz w:val="40"/>
@@ -487,7 +487,14 @@
           <w:rFonts w:cs="Times New Roman"/>
           <w:szCs w:val="24"/>
         </w:rPr>
-        <w:t>KAUNAS, 2017</w:t>
+        <w:t>KAUNAS, 201</w:t>
+      </w:r>
+      <w:r>
+        <w:rPr>
+          <w:rFonts w:cs="Times New Roman"/>
+          <w:szCs w:val="24"/>
+        </w:rPr>
+        <w:t>8</w:t>
       </w:r>
     </w:p>
     <w:sdt>
@@ -508,7 +515,7 @@
       <w:sdtContent>
         <w:p>
           <w:pPr>
-            <w:pStyle w:val="TOC1"/>
+            <w:pStyle w:val="Turinys1"/>
             <w:tabs>
               <w:tab w:val="left" w:pos="440"/>
               <w:tab w:val="right" w:leader="dot" w:pos="10194"/>
@@ -528,7 +535,7 @@
         </w:p>
         <w:p>
           <w:pPr>
-            <w:pStyle w:val="TOC1"/>
+            <w:pStyle w:val="Turinys1"/>
             <w:tabs>
               <w:tab w:val="left" w:pos="440"/>
               <w:tab w:val="right" w:leader="dot" w:pos="10194"/>
@@ -537,7 +544,7 @@
               <w:rFonts w:asciiTheme="minorHAnsi" w:eastAsiaTheme="minorEastAsia" w:hAnsiTheme="minorHAnsi"/>
               <w:noProof/>
               <w:sz w:val="22"/>
-              <w:lang w:eastAsia="lt-LT"/>
+              <w:lang w:val="en-US"/>
             </w:rPr>
           </w:pPr>
           <w:r>
@@ -549,10 +556,10 @@
           <w:r>
             <w:fldChar w:fldCharType="separate"/>
           </w:r>
-          <w:hyperlink w:anchor="_Toc506413755" w:history="1">
-            <w:r>
-              <w:rPr>
-                <w:rStyle w:val="Hyperlink"/>
+          <w:hyperlink w:anchor="_Toc506443690" w:history="1">
+            <w:r>
+              <w:rPr>
+                <w:rStyle w:val="Hipersaitas"/>
                 <w:noProof/>
               </w:rPr>
               <w:t>1.</w:t>
@@ -562,13 +569,13 @@
                 <w:rFonts w:asciiTheme="minorHAnsi" w:eastAsiaTheme="minorEastAsia" w:hAnsiTheme="minorHAnsi"/>
                 <w:noProof/>
                 <w:sz w:val="22"/>
-                <w:lang w:eastAsia="lt-LT"/>
+                <w:lang w:val="en-US"/>
               </w:rPr>
               <w:tab/>
             </w:r>
             <w:r>
               <w:rPr>
-                <w:rStyle w:val="Hyperlink"/>
+                <w:rStyle w:val="Hipersaitas"/>
                 <w:noProof/>
               </w:rPr>
               <w:t>ĮVADAS</w:t>
@@ -592,7 +599,7 @@
                 <w:noProof/>
                 <w:webHidden/>
               </w:rPr>
-              <w:instrText xml:space="preserve"> PAGEREF _Toc506413755 \h </w:instrText>
+              <w:instrText xml:space="preserve"> PAGEREF _Toc506443690 \h </w:instrText>
             </w:r>
             <w:r>
               <w:rPr>
@@ -625,7 +632,7 @@
         </w:p>
         <w:p>
           <w:pPr>
-            <w:pStyle w:val="TOC2"/>
+            <w:pStyle w:val="Turinys2"/>
             <w:tabs>
               <w:tab w:val="left" w:pos="880"/>
               <w:tab w:val="right" w:leader="dot" w:pos="10194"/>
@@ -634,13 +641,13 @@
               <w:rFonts w:asciiTheme="minorHAnsi" w:eastAsiaTheme="minorEastAsia" w:hAnsiTheme="minorHAnsi"/>
               <w:noProof/>
               <w:sz w:val="22"/>
-              <w:lang w:eastAsia="lt-LT"/>
+              <w:lang w:val="en-US"/>
             </w:rPr>
           </w:pPr>
-          <w:hyperlink w:anchor="_Toc506413756" w:history="1">
-            <w:r>
-              <w:rPr>
-                <w:rStyle w:val="Hyperlink"/>
+          <w:hyperlink w:anchor="_Toc506443691" w:history="1">
+            <w:r>
+              <w:rPr>
+                <w:rStyle w:val="Hipersaitas"/>
                 <w:noProof/>
               </w:rPr>
               <w:t>1.1</w:t>
@@ -650,13 +657,13 @@
                 <w:rFonts w:asciiTheme="minorHAnsi" w:eastAsiaTheme="minorEastAsia" w:hAnsiTheme="minorHAnsi"/>
                 <w:noProof/>
                 <w:sz w:val="22"/>
-                <w:lang w:eastAsia="lt-LT"/>
+                <w:lang w:val="en-US"/>
               </w:rPr>
               <w:tab/>
             </w:r>
             <w:r>
               <w:rPr>
-                <w:rStyle w:val="Hyperlink"/>
+                <w:rStyle w:val="Hipersaitas"/>
                 <w:noProof/>
               </w:rPr>
               <w:t>Idėja</w:t>
@@ -680,7 +687,7 @@
                 <w:noProof/>
                 <w:webHidden/>
               </w:rPr>
-              <w:instrText xml:space="preserve"> PAGEREF _Toc506413756 \h </w:instrText>
+              <w:instrText xml:space="preserve"> PAGEREF _Toc506443691 \h </w:instrText>
             </w:r>
             <w:r>
               <w:rPr>
@@ -713,7 +720,7 @@
         </w:p>
         <w:p>
           <w:pPr>
-            <w:pStyle w:val="TOC2"/>
+            <w:pStyle w:val="Turinys2"/>
             <w:tabs>
               <w:tab w:val="left" w:pos="880"/>
               <w:tab w:val="right" w:leader="dot" w:pos="10194"/>
@@ -722,13 +729,13 @@
               <w:rFonts w:asciiTheme="minorHAnsi" w:eastAsiaTheme="minorEastAsia" w:hAnsiTheme="minorHAnsi"/>
               <w:noProof/>
               <w:sz w:val="22"/>
-              <w:lang w:eastAsia="lt-LT"/>
+              <w:lang w:val="en-US"/>
             </w:rPr>
           </w:pPr>
-          <w:hyperlink w:anchor="_Toc506413757" w:history="1">
-            <w:r>
-              <w:rPr>
-                <w:rStyle w:val="Hyperlink"/>
+          <w:hyperlink w:anchor="_Toc506443692" w:history="1">
+            <w:r>
+              <w:rPr>
+                <w:rStyle w:val="Hipersaitas"/>
                 <w:noProof/>
               </w:rPr>
               <w:t>1.2</w:t>
@@ -738,13 +745,13 @@
                 <w:rFonts w:asciiTheme="minorHAnsi" w:eastAsiaTheme="minorEastAsia" w:hAnsiTheme="minorHAnsi"/>
                 <w:noProof/>
                 <w:sz w:val="22"/>
-                <w:lang w:eastAsia="lt-LT"/>
+                <w:lang w:val="en-US"/>
               </w:rPr>
               <w:tab/>
             </w:r>
             <w:r>
               <w:rPr>
-                <w:rStyle w:val="Hyperlink"/>
+                <w:rStyle w:val="Hipersaitas"/>
                 <w:noProof/>
               </w:rPr>
               <w:t>Aprašymas</w:t>
@@ -768,7 +775,7 @@
                 <w:noProof/>
                 <w:webHidden/>
               </w:rPr>
-              <w:instrText xml:space="preserve"> PAGEREF _Toc506413757 \h </w:instrText>
+              <w:instrText xml:space="preserve"> PAGEREF _Toc506443692 \h </w:instrText>
             </w:r>
             <w:r>
               <w:rPr>
@@ -801,7 +808,7 @@
         </w:p>
         <w:p>
           <w:pPr>
-            <w:pStyle w:val="TOC2"/>
+            <w:pStyle w:val="Turinys2"/>
             <w:tabs>
               <w:tab w:val="left" w:pos="880"/>
               <w:tab w:val="right" w:leader="dot" w:pos="10194"/>
@@ -810,13 +817,13 @@
               <w:rFonts w:asciiTheme="minorHAnsi" w:eastAsiaTheme="minorEastAsia" w:hAnsiTheme="minorHAnsi"/>
               <w:noProof/>
               <w:sz w:val="22"/>
-              <w:lang w:eastAsia="lt-LT"/>
+              <w:lang w:val="en-US"/>
             </w:rPr>
           </w:pPr>
-          <w:hyperlink w:anchor="_Toc506413758" w:history="1">
-            <w:r>
-              <w:rPr>
-                <w:rStyle w:val="Hyperlink"/>
+          <w:hyperlink w:anchor="_Toc506443693" w:history="1">
+            <w:r>
+              <w:rPr>
+                <w:rStyle w:val="Hipersaitas"/>
                 <w:noProof/>
               </w:rPr>
               <w:t>1.3</w:t>
@@ -826,13 +833,13 @@
                 <w:rFonts w:asciiTheme="minorHAnsi" w:eastAsiaTheme="minorEastAsia" w:hAnsiTheme="minorHAnsi"/>
                 <w:noProof/>
                 <w:sz w:val="22"/>
-                <w:lang w:eastAsia="lt-LT"/>
+                <w:lang w:val="en-US"/>
               </w:rPr>
               <w:tab/>
             </w:r>
             <w:r>
               <w:rPr>
-                <w:rStyle w:val="Hyperlink"/>
+                <w:rStyle w:val="Hipersaitas"/>
                 <w:noProof/>
               </w:rPr>
               <w:t>Panašios sistemos</w:t>
@@ -856,7 +863,7 @@
                 <w:noProof/>
                 <w:webHidden/>
               </w:rPr>
-              <w:instrText xml:space="preserve"> PAGEREF _Toc506413758 \h </w:instrText>
+              <w:instrText xml:space="preserve"> PAGEREF _Toc506443693 \h </w:instrText>
             </w:r>
             <w:r>
               <w:rPr>
@@ -889,7 +896,7 @@
         </w:p>
         <w:p>
           <w:pPr>
-            <w:pStyle w:val="TOC1"/>
+            <w:pStyle w:val="Turinys1"/>
             <w:tabs>
               <w:tab w:val="left" w:pos="440"/>
               <w:tab w:val="right" w:leader="dot" w:pos="10194"/>
@@ -898,13 +905,13 @@
               <w:rFonts w:asciiTheme="minorHAnsi" w:eastAsiaTheme="minorEastAsia" w:hAnsiTheme="minorHAnsi"/>
               <w:noProof/>
               <w:sz w:val="22"/>
-              <w:lang w:eastAsia="lt-LT"/>
+              <w:lang w:val="en-US"/>
             </w:rPr>
           </w:pPr>
-          <w:hyperlink w:anchor="_Toc506413759" w:history="1">
-            <w:r>
-              <w:rPr>
-                <w:rStyle w:val="Hyperlink"/>
+          <w:hyperlink w:anchor="_Toc506443694" w:history="1">
+            <w:r>
+              <w:rPr>
+                <w:rStyle w:val="Hipersaitas"/>
                 <w:noProof/>
               </w:rPr>
               <w:t>2.</w:t>
@@ -914,13 +921,13 @@
                 <w:rFonts w:asciiTheme="minorHAnsi" w:eastAsiaTheme="minorEastAsia" w:hAnsiTheme="minorHAnsi"/>
                 <w:noProof/>
                 <w:sz w:val="22"/>
-                <w:lang w:eastAsia="lt-LT"/>
+                <w:lang w:val="en-US"/>
               </w:rPr>
               <w:tab/>
             </w:r>
             <w:r>
               <w:rPr>
-                <w:rStyle w:val="Hyperlink"/>
+                <w:rStyle w:val="Hipersaitas"/>
                 <w:noProof/>
               </w:rPr>
               <w:t>ORGANIZAVIMAS</w:t>
@@ -944,7 +951,7 @@
                 <w:noProof/>
                 <w:webHidden/>
               </w:rPr>
-              <w:instrText xml:space="preserve"> PAGEREF _Toc506413759 \h </w:instrText>
+              <w:instrText xml:space="preserve"> PAGEREF _Toc506443694 \h </w:instrText>
             </w:r>
             <w:r>
               <w:rPr>
@@ -977,7 +984,7 @@
         </w:p>
         <w:p>
           <w:pPr>
-            <w:pStyle w:val="TOC2"/>
+            <w:pStyle w:val="Turinys2"/>
             <w:tabs>
               <w:tab w:val="left" w:pos="880"/>
               <w:tab w:val="right" w:leader="dot" w:pos="10194"/>
@@ -986,13 +993,13 @@
               <w:rFonts w:asciiTheme="minorHAnsi" w:eastAsiaTheme="minorEastAsia" w:hAnsiTheme="minorHAnsi"/>
               <w:noProof/>
               <w:sz w:val="22"/>
-              <w:lang w:eastAsia="lt-LT"/>
+              <w:lang w:val="en-US"/>
             </w:rPr>
           </w:pPr>
-          <w:hyperlink w:anchor="_Toc506413760" w:history="1">
-            <w:r>
-              <w:rPr>
-                <w:rStyle w:val="Hyperlink"/>
+          <w:hyperlink w:anchor="_Toc506443695" w:history="1">
+            <w:r>
+              <w:rPr>
+                <w:rStyle w:val="Hipersaitas"/>
                 <w:noProof/>
               </w:rPr>
               <w:t>2.1</w:t>
@@ -1002,16 +1009,16 @@
                 <w:rFonts w:asciiTheme="minorHAnsi" w:eastAsiaTheme="minorEastAsia" w:hAnsiTheme="minorHAnsi"/>
                 <w:noProof/>
                 <w:sz w:val="22"/>
-                <w:lang w:eastAsia="lt-LT"/>
+                <w:lang w:val="en-US"/>
               </w:rPr>
               <w:tab/>
             </w:r>
             <w:r>
               <w:rPr>
-                <w:rStyle w:val="Hyperlink"/>
-                <w:noProof/>
-              </w:rPr>
-              <w:t>Komandos nariai</w:t>
+                <w:rStyle w:val="Hipersaitas"/>
+                <w:noProof/>
+              </w:rPr>
+              <w:t>Paskaitų laikas</w:t>
             </w:r>
             <w:r>
               <w:rPr>
@@ -1032,7 +1039,7 @@
                 <w:noProof/>
                 <w:webHidden/>
               </w:rPr>
-              <w:instrText xml:space="preserve"> PAGEREF _Toc506413760 \h </w:instrText>
+              <w:instrText xml:space="preserve"> PAGEREF _Toc506443695 \h </w:instrText>
             </w:r>
             <w:r>
               <w:rPr>
@@ -1065,7 +1072,7 @@
         </w:p>
         <w:p>
           <w:pPr>
-            <w:pStyle w:val="TOC2"/>
+            <w:pStyle w:val="Turinys2"/>
             <w:tabs>
               <w:tab w:val="left" w:pos="880"/>
               <w:tab w:val="right" w:leader="dot" w:pos="10194"/>
@@ -1074,13 +1081,13 @@
               <w:rFonts w:asciiTheme="minorHAnsi" w:eastAsiaTheme="minorEastAsia" w:hAnsiTheme="minorHAnsi"/>
               <w:noProof/>
               <w:sz w:val="22"/>
-              <w:lang w:eastAsia="lt-LT"/>
+              <w:lang w:val="en-US"/>
             </w:rPr>
           </w:pPr>
-          <w:hyperlink w:anchor="_Toc506413761" w:history="1">
-            <w:r>
-              <w:rPr>
-                <w:rStyle w:val="Hyperlink"/>
+          <w:hyperlink w:anchor="_Toc506443696" w:history="1">
+            <w:r>
+              <w:rPr>
+                <w:rStyle w:val="Hipersaitas"/>
                 <w:noProof/>
               </w:rPr>
               <w:t>2.2</w:t>
@@ -1090,13 +1097,189 @@
                 <w:rFonts w:asciiTheme="minorHAnsi" w:eastAsiaTheme="minorEastAsia" w:hAnsiTheme="minorHAnsi"/>
                 <w:noProof/>
                 <w:sz w:val="22"/>
-                <w:lang w:eastAsia="lt-LT"/>
+                <w:lang w:val="en-US"/>
               </w:rPr>
               <w:tab/>
             </w:r>
             <w:r>
               <w:rPr>
-                <w:rStyle w:val="Hyperlink"/>
+                <w:rStyle w:val="Hipersaitas"/>
+                <w:noProof/>
+              </w:rPr>
+              <w:t>Komandos nariai</w:t>
+            </w:r>
+            <w:r>
+              <w:rPr>
+                <w:noProof/>
+                <w:webHidden/>
+              </w:rPr>
+              <w:tab/>
+            </w:r>
+            <w:r>
+              <w:rPr>
+                <w:noProof/>
+                <w:webHidden/>
+              </w:rPr>
+              <w:fldChar w:fldCharType="begin"/>
+            </w:r>
+            <w:r>
+              <w:rPr>
+                <w:noProof/>
+                <w:webHidden/>
+              </w:rPr>
+              <w:instrText xml:space="preserve"> PAGEREF _Toc506443696 \h </w:instrText>
+            </w:r>
+            <w:r>
+              <w:rPr>
+                <w:noProof/>
+                <w:webHidden/>
+              </w:rPr>
+            </w:r>
+            <w:r>
+              <w:rPr>
+                <w:noProof/>
+                <w:webHidden/>
+              </w:rPr>
+              <w:fldChar w:fldCharType="separate"/>
+            </w:r>
+            <w:r>
+              <w:rPr>
+                <w:noProof/>
+                <w:webHidden/>
+              </w:rPr>
+              <w:t>4</w:t>
+            </w:r>
+            <w:r>
+              <w:rPr>
+                <w:noProof/>
+                <w:webHidden/>
+              </w:rPr>
+              <w:fldChar w:fldCharType="end"/>
+            </w:r>
+          </w:hyperlink>
+        </w:p>
+        <w:p>
+          <w:pPr>
+            <w:pStyle w:val="Turinys2"/>
+            <w:tabs>
+              <w:tab w:val="left" w:pos="880"/>
+              <w:tab w:val="right" w:leader="dot" w:pos="10194"/>
+            </w:tabs>
+            <w:rPr>
+              <w:rFonts w:asciiTheme="minorHAnsi" w:eastAsiaTheme="minorEastAsia" w:hAnsiTheme="minorHAnsi"/>
+              <w:noProof/>
+              <w:sz w:val="22"/>
+              <w:lang w:val="en-US"/>
+            </w:rPr>
+          </w:pPr>
+          <w:hyperlink w:anchor="_Toc506443697" w:history="1">
+            <w:r>
+              <w:rPr>
+                <w:rStyle w:val="Hipersaitas"/>
+                <w:noProof/>
+              </w:rPr>
+              <w:t>2.3</w:t>
+            </w:r>
+            <w:r>
+              <w:rPr>
+                <w:rFonts w:asciiTheme="minorHAnsi" w:eastAsiaTheme="minorEastAsia" w:hAnsiTheme="minorHAnsi"/>
+                <w:noProof/>
+                <w:sz w:val="22"/>
+                <w:lang w:val="en-US"/>
+              </w:rPr>
+              <w:tab/>
+            </w:r>
+            <w:r>
+              <w:rPr>
+                <w:rStyle w:val="Hipersaitas"/>
+                <w:noProof/>
+              </w:rPr>
+              <w:t>Projekto wiki</w:t>
+            </w:r>
+            <w:r>
+              <w:rPr>
+                <w:noProof/>
+                <w:webHidden/>
+              </w:rPr>
+              <w:tab/>
+            </w:r>
+            <w:r>
+              <w:rPr>
+                <w:noProof/>
+                <w:webHidden/>
+              </w:rPr>
+              <w:fldChar w:fldCharType="begin"/>
+            </w:r>
+            <w:r>
+              <w:rPr>
+                <w:noProof/>
+                <w:webHidden/>
+              </w:rPr>
+              <w:instrText xml:space="preserve"> PAGEREF _Toc506443697 \h </w:instrText>
+            </w:r>
+            <w:r>
+              <w:rPr>
+                <w:noProof/>
+                <w:webHidden/>
+              </w:rPr>
+            </w:r>
+            <w:r>
+              <w:rPr>
+                <w:noProof/>
+                <w:webHidden/>
+              </w:rPr>
+              <w:fldChar w:fldCharType="separate"/>
+            </w:r>
+            <w:r>
+              <w:rPr>
+                <w:noProof/>
+                <w:webHidden/>
+              </w:rPr>
+              <w:t>4</w:t>
+            </w:r>
+            <w:r>
+              <w:rPr>
+                <w:noProof/>
+                <w:webHidden/>
+              </w:rPr>
+              <w:fldChar w:fldCharType="end"/>
+            </w:r>
+          </w:hyperlink>
+        </w:p>
+        <w:p>
+          <w:pPr>
+            <w:pStyle w:val="Turinys2"/>
+            <w:tabs>
+              <w:tab w:val="left" w:pos="880"/>
+              <w:tab w:val="right" w:leader="dot" w:pos="10194"/>
+            </w:tabs>
+            <w:rPr>
+              <w:rFonts w:asciiTheme="minorHAnsi" w:eastAsiaTheme="minorEastAsia" w:hAnsiTheme="minorHAnsi"/>
+              <w:noProof/>
+              <w:sz w:val="22"/>
+              <w:lang w:val="en-US"/>
+            </w:rPr>
+          </w:pPr>
+          <w:hyperlink w:anchor="_Toc506443698" w:history="1">
+            <w:r>
+              <w:rPr>
+                <w:rStyle w:val="Hipersaitas"/>
+                <w:noProof/>
+              </w:rPr>
+              <w:t>2.4</w:t>
+            </w:r>
+            <w:r>
+              <w:rPr>
+                <w:rFonts w:asciiTheme="minorHAnsi" w:eastAsiaTheme="minorEastAsia" w:hAnsiTheme="minorHAnsi"/>
+                <w:noProof/>
+                <w:sz w:val="22"/>
+                <w:lang w:val="en-US"/>
+              </w:rPr>
+              <w:tab/>
+            </w:r>
+            <w:r>
+              <w:rPr>
+                <w:rStyle w:val="Hipersaitas"/>
                 <w:noProof/>
               </w:rPr>
               <w:t>Repozitorija</w:t>
@@ -1120,7 +1303,7 @@
                 <w:noProof/>
                 <w:webHidden/>
               </w:rPr>
-              <w:instrText xml:space="preserve"> PAGEREF _Toc506413761 \h </w:instrText>
+              <w:instrText xml:space="preserve"> PAGEREF _Toc506443698 \h </w:instrText>
             </w:r>
             <w:r>
               <w:rPr>
@@ -1165,209 +1348,235 @@
     </w:sdt>
     <w:p>
       <w:pPr>
-        <w:pStyle w:val="Heading1"/>
-      </w:pPr>
+        <w:pStyle w:val="Antrat1"/>
+      </w:pPr>
+      <w:bookmarkStart w:id="0" w:name="_GoBack"/>
+      <w:bookmarkEnd w:id="0"/>
       <w:r>
         <w:br w:type="page"/>
       </w:r>
-      <w:bookmarkStart w:id="0" w:name="_Toc506413755"/>
+      <w:bookmarkStart w:id="1" w:name="_Toc506443690"/>
       <w:r>
         <w:lastRenderedPageBreak/>
         <w:t>ĮVADAS</w:t>
-      </w:r>
-      <w:bookmarkEnd w:id="0"/>
-    </w:p>
-    <w:p>
-      <w:pPr>
-        <w:pStyle w:val="Heading2"/>
-      </w:pPr>
-      <w:bookmarkStart w:id="1" w:name="_Toc506413756"/>
-      <w:r>
-        <w:t>Idėja</w:t>
       </w:r>
       <w:bookmarkEnd w:id="1"/>
     </w:p>
     <w:p>
       <w:pPr>
-        <w:spacing w:before="240" w:after="240"/>
-      </w:pPr>
-      <w:r>
-        <w:t xml:space="preserve">Projekto idėja kilo žaidžiant žaidimą </w:t>
-      </w:r>
-      <w:r>
-        <w:rPr>
-          <w:i/>
-        </w:rPr>
-        <w:t>theScore Fantasy Sports</w:t>
-      </w:r>
-      <w:r>
-        <w:rPr>
-          <w:i/>
-        </w:rPr>
-        <w:t xml:space="preserve">, </w:t>
-      </w:r>
-      <w:r>
-        <w:t xml:space="preserve">patalpintą </w:t>
-      </w:r>
-      <w:r>
-        <w:rPr>
-          <w:i/>
-        </w:rPr>
-        <w:t xml:space="preserve">Facebook Messenger </w:t>
-      </w:r>
-      <w:r>
-        <w:t>platformoje. Šiame žaidime kiekvieną dieną žaidėjai gali išsirinkti įvairiose lygose sekančią dieną tikrovėje žaidžiančius žaidėjus, nuo kurių pasirodymo priklauso surenkami taškai. Taip žaidžiant galima mesti iššūkius savo draugams, konkuruoti tarp visų žaidėjų, patekti į top‘us.</w:t>
-      </w:r>
-    </w:p>
-    <w:p>
-      <w:pPr>
-        <w:spacing w:before="240" w:after="240"/>
-      </w:pPr>
-      <w:r>
-        <w:t>Žaidimas yra įtraukiantis, bet gana nepatogus, pasigedome įvairių funkcijų, kurios yra panašiuose žaidimuose. Taigi, nusprendėme, kad galime šį fantasy tipo žaidimą praplėsti savo sugalvotomis funkcijomis, tiesa, orientuosimės tik į NBA (krepšinis), nes ši lyga susilaukia daugiausiai populiarumo ir yra įdomiausia mums visiems kurti.</w:t>
-      </w:r>
-      <w:r>
-        <w:t xml:space="preserve"> Sugalvojome, kad būtų naudinga pridėti  tokias funkcijas, kaip informacija apie žaidėju traumas, jų reali statistika, labiausiai pasirenkami dienos žaidėjai. Taip pat būtų įdomu realizuoti kitų vartotojų sudėčių komentavimą, „like‘inimą“, sukurti diskusijų forumą.</w:t>
-      </w:r>
-    </w:p>
-    <w:p>
-      <w:pPr>
-        <w:spacing w:before="240" w:after="240"/>
-      </w:pPr>
-      <w:r>
-        <w:t xml:space="preserve">Savo </w:t>
-      </w:r>
-      <w:r>
-        <w:t xml:space="preserve">website </w:t>
-      </w:r>
-      <w:r>
-        <w:t xml:space="preserve">žaidimą nusprendėme pavadinti </w:t>
-      </w:r>
-      <w:r>
-        <w:rPr>
-          <w:i/>
-        </w:rPr>
-        <w:t>FantasyHoops</w:t>
-      </w:r>
-      <w:r>
-        <w:rPr>
-          <w:i/>
-        </w:rPr>
-        <w:t xml:space="preserve">, </w:t>
-      </w:r>
-      <w:r>
-        <w:t>nes tai</w:t>
-      </w:r>
-      <w:r>
-        <w:t xml:space="preserve"> be abejo</w:t>
-      </w:r>
-      <w:r>
-        <w:t xml:space="preserve"> yra fantasy tipo žaidimas,</w:t>
-      </w:r>
-      <w:r>
-        <w:t xml:space="preserve"> tačiau </w:t>
-      </w:r>
-      <w:r>
-        <w:t>skirtas tik vienai krepšinio lygai</w:t>
-      </w:r>
-      <w:r>
-        <w:t xml:space="preserve"> -</w:t>
-      </w:r>
-      <w:r>
-        <w:t xml:space="preserve"> NBA, o būtent žodis hoops ir leidžia suprasti, kad </w:t>
-      </w:r>
-      <w:r>
-        <w:t>žaidimas</w:t>
-      </w:r>
-      <w:r>
-        <w:t xml:space="preserve"> </w:t>
-      </w:r>
-      <w:r>
-        <w:t>yra susijęs su</w:t>
-      </w:r>
-      <w:r>
-        <w:t xml:space="preserve"> krepšin</w:t>
-      </w:r>
-      <w:r>
-        <w:t>iu</w:t>
-      </w:r>
-      <w:r>
-        <w:t>.</w:t>
-      </w:r>
-    </w:p>
-    <w:p>
-      <w:pPr>
-        <w:spacing w:before="240" w:after="240"/>
-      </w:pPr>
-      <w:r>
-        <w:t xml:space="preserve">Renkantis projekto temą, galvojome sukurti Kauno miesto renginių informacinę svetainę, tačiau internete radome kelias visiškai pilnai išplėtotas svetaines, tad šią idėją atmetėme. Taip pat galvojome kurti GYM aplikaciją, skirtą individualiam sporto klubo programų bei mitybos sudarinėjimui, tačiau nusprendėme kurti svetainę, tad pasilikome prie </w:t>
-      </w:r>
-      <w:r>
-        <w:rPr>
-          <w:i/>
-        </w:rPr>
-        <w:t>FantasyHoops</w:t>
-      </w:r>
-      <w:r>
-        <w:rPr>
-          <w:i/>
-        </w:rPr>
-        <w:t xml:space="preserve"> </w:t>
-      </w:r>
-      <w:r>
-        <w:t xml:space="preserve">internetinio </w:t>
-      </w:r>
-      <w:r>
-        <w:t>žaidimo idėjos.</w:t>
-      </w:r>
-    </w:p>
-    <w:p>
-      <w:pPr>
-        <w:pStyle w:val="Heading2"/>
-      </w:pPr>
-      <w:bookmarkStart w:id="2" w:name="_Toc506413757"/>
-      <w:r>
-        <w:t>Aprašymas</w:t>
+        <w:pStyle w:val="Antrat2"/>
+      </w:pPr>
+      <w:bookmarkStart w:id="2" w:name="_Toc506443691"/>
+      <w:r>
+        <w:t>Idėja</w:t>
       </w:r>
       <w:bookmarkEnd w:id="2"/>
     </w:p>
     <w:p>
       <w:pPr>
-        <w:pStyle w:val="Heading2"/>
-      </w:pPr>
-      <w:bookmarkStart w:id="3" w:name="_Toc506413758"/>
-      <w:r>
-        <w:t>Panašios sistemos</w:t>
-      </w:r>
-      <w:bookmarkEnd w:id="3"/>
-      <w:r>
-        <w:br w:type="page"/>
+        <w:spacing w:before="240" w:after="240"/>
+      </w:pPr>
+      <w:r>
+        <w:t xml:space="preserve">Projekto idėja kilo žaidžiant žaidimą </w:t>
+      </w:r>
+      <w:r>
+        <w:rPr>
+          <w:i/>
+        </w:rPr>
+        <w:t xml:space="preserve">theScore Fantasy Sports, </w:t>
+      </w:r>
+      <w:r>
+        <w:t xml:space="preserve">patalpintą </w:t>
+      </w:r>
+      <w:r>
+        <w:rPr>
+          <w:i/>
+        </w:rPr>
+        <w:t xml:space="preserve">Facebook Messenger </w:t>
+      </w:r>
+      <w:r>
+        <w:t>platformoje. Šiame žaidime kiekvieną dieną žaidėjai gali išsirinkti įvairiose lygose sekančią dieną tikrovėje žaidžiančius žaidėjus, nuo kurių pasirodymo priklauso surenkami taškai. Taip žaidžiant galima mesti iššūkius savo draugams, konkuruoti tarp visų žaidėjų, patekti į top‘us.</w:t>
       </w:r>
     </w:p>
     <w:p>
       <w:pPr>
-        <w:pStyle w:val="Heading1"/>
-      </w:pPr>
-      <w:bookmarkStart w:id="4" w:name="_Toc506413759"/>
+        <w:spacing w:before="240" w:after="240"/>
+      </w:pPr>
+      <w:r>
+        <w:t>Žaidimas yra įtraukiantis, bet gana nepatogus, pasigedome įvairių funkcijų, kurios yra panašiuose žaidimuose. Taigi, nusprendėme, kad galime šį fantasy tipo žaidimą praplėsti savo sugalvotomis funkcijomis, tiesa, orientuosimės tik į NBA (krepšinis), nes ši lyga susilaukia daugiausiai populiarumo ir yra įdomiausia mums visiems kurti.</w:t>
+      </w:r>
+      <w:r>
+        <w:t xml:space="preserve"> Sugalvojome, kad būtų naudinga pridėti  tokias funkcijas, kaip informacija apie žaidėj</w:t>
+      </w:r>
+      <w:r>
+        <w:t>ų</w:t>
+      </w:r>
+      <w:r>
+        <w:t xml:space="preserve"> traumas, jų reali statistika, </w:t>
+      </w:r>
+      <w:r>
+        <w:t>populiariausi</w:t>
+      </w:r>
+      <w:r>
+        <w:t xml:space="preserve"> dienos žaidėjai. Taip pat būtų įdomu realizuoti kitų vartotojų sudėčių komentavimą, „like‘inimą“, sukurti diskusijų forumą.</w:t>
+      </w:r>
+    </w:p>
+    <w:p>
+      <w:pPr>
+        <w:spacing w:before="240" w:after="240"/>
+      </w:pPr>
+      <w:r>
+        <w:t xml:space="preserve">Savo </w:t>
+      </w:r>
+      <w:r>
+        <w:t xml:space="preserve">website </w:t>
+      </w:r>
+      <w:r>
+        <w:t xml:space="preserve">žaidimą nusprendėme pavadinti </w:t>
+      </w:r>
+      <w:r>
+        <w:rPr>
+          <w:i/>
+        </w:rPr>
+        <w:t>FantasyHoops</w:t>
+      </w:r>
+      <w:r>
+        <w:rPr>
+          <w:i/>
+        </w:rPr>
+        <w:t xml:space="preserve">, </w:t>
+      </w:r>
+      <w:r>
+        <w:t>nes tai</w:t>
+      </w:r>
+      <w:r>
+        <w:t xml:space="preserve"> be abejo</w:t>
+      </w:r>
+      <w:r>
+        <w:t xml:space="preserve"> yra fantasy tipo žaidimas,</w:t>
+      </w:r>
+      <w:r>
+        <w:t xml:space="preserve"> tačiau </w:t>
+      </w:r>
+      <w:r>
+        <w:t>skirtas tik vienai krepšinio lygai</w:t>
+      </w:r>
+      <w:r>
+        <w:t xml:space="preserve"> -</w:t>
+      </w:r>
+      <w:r>
+        <w:t xml:space="preserve"> NBA, o būtent žodis hoops ir leidžia suprasti, kad </w:t>
+      </w:r>
+      <w:r>
+        <w:t>žaidimas</w:t>
+      </w:r>
+      <w:r>
+        <w:t xml:space="preserve"> </w:t>
+      </w:r>
+      <w:r>
+        <w:t>yra susijęs su</w:t>
+      </w:r>
+      <w:r>
+        <w:t xml:space="preserve"> krepšin</w:t>
+      </w:r>
+      <w:r>
+        <w:t>iu</w:t>
+      </w:r>
+      <w:r>
+        <w:t>.</w:t>
+      </w:r>
+    </w:p>
+    <w:p>
+      <w:pPr>
+        <w:spacing w:before="240" w:after="240"/>
+      </w:pPr>
+      <w:r>
+        <w:t xml:space="preserve">Renkantis projekto temą, galvojome sukurti Kauno miesto renginių informacinę svetainę, tačiau internete radome kelias visiškai pilnai išplėtotas svetaines, tad šią idėją atmetėme. Taip pat galvojome kurti GYM aplikaciją, skirtą individualiam sporto klubo programų bei mitybos sudarinėjimui, tačiau nusprendėme kurti svetainę, tad pasilikome prie </w:t>
+      </w:r>
+      <w:r>
+        <w:rPr>
+          <w:i/>
+        </w:rPr>
+        <w:t>FantasyHoops</w:t>
+      </w:r>
+      <w:r>
+        <w:rPr>
+          <w:i/>
+        </w:rPr>
+        <w:t xml:space="preserve"> </w:t>
+      </w:r>
+      <w:r>
+        <w:t xml:space="preserve">internetinio </w:t>
+      </w:r>
+      <w:r>
+        <w:t>žaidimo idėjos.</w:t>
+      </w:r>
+    </w:p>
+    <w:p>
+      <w:pPr>
+        <w:pStyle w:val="Antrat2"/>
+      </w:pPr>
+      <w:bookmarkStart w:id="3" w:name="_Toc506443692"/>
+      <w:r>
+        <w:t>Aprašymas</w:t>
+      </w:r>
+      <w:bookmarkEnd w:id="3"/>
+    </w:p>
+    <w:p>
+      <w:pPr>
+        <w:pStyle w:val="Antrat2"/>
+      </w:pPr>
+      <w:bookmarkStart w:id="4" w:name="_Toc506443693"/>
+      <w:r>
+        <w:t>Panašios sistemos</w:t>
+      </w:r>
+      <w:bookmarkEnd w:id="4"/>
+      <w:r>
+        <w:br w:type="page"/>
+      </w:r>
+    </w:p>
+    <w:p>
+      <w:pPr>
+        <w:pStyle w:val="Antrat1"/>
+      </w:pPr>
+      <w:bookmarkStart w:id="5" w:name="_Toc506443694"/>
       <w:r>
         <w:lastRenderedPageBreak/>
         <w:t>ORGANIZAVIMAS</w:t>
-      </w:r>
-      <w:bookmarkEnd w:id="4"/>
-    </w:p>
-    <w:p>
-      <w:pPr>
-        <w:pStyle w:val="Heading2"/>
-      </w:pPr>
-      <w:bookmarkStart w:id="5" w:name="_Toc506413760"/>
-      <w:r>
-        <w:t>Komandos nariai</w:t>
       </w:r>
       <w:bookmarkEnd w:id="5"/>
     </w:p>
     <w:p>
       <w:pPr>
-        <w:pStyle w:val="ListParagraph"/>
+        <w:pStyle w:val="Antrat2"/>
+      </w:pPr>
+      <w:bookmarkStart w:id="6" w:name="_Toc506443695"/>
+      <w:r>
+        <w:t>Paskaitų laikas</w:t>
+      </w:r>
+      <w:bookmarkEnd w:id="6"/>
+    </w:p>
+    <w:p>
+      <w:pPr>
+        <w:ind w:left="576"/>
+      </w:pPr>
+      <w:r>
+        <w:t>Laboratoriniai darbai vyksta nelyginių savaičių ketvirtadieniais 13:30 308A (2 bendrabutis)</w:t>
+      </w:r>
+    </w:p>
+    <w:p>
+      <w:pPr>
+        <w:pStyle w:val="Antrat2"/>
+      </w:pPr>
+      <w:bookmarkStart w:id="7" w:name="_Toc506443696"/>
+      <w:r>
+        <w:t>Komandos nariai</w:t>
+      </w:r>
+      <w:bookmarkEnd w:id="7"/>
+    </w:p>
+    <w:p>
+      <w:pPr>
+        <w:pStyle w:val="Sraopastraipa"/>
         <w:numPr>
           <w:ilvl w:val="0"/>
           <w:numId w:val="8"/>
@@ -1390,7 +1599,7 @@
       <w:hyperlink r:id="rId11" w:history="1">
         <w:r>
           <w:rPr>
-            <w:rStyle w:val="Hyperlink"/>
+            <w:rStyle w:val="Hipersaitas"/>
           </w:rPr>
           <w:t>naidzinavicius.m@gmail.com</w:t>
         </w:r>
@@ -1398,7 +1607,7 @@
     </w:p>
     <w:p>
       <w:pPr>
-        <w:pStyle w:val="ListParagraph"/>
+        <w:pStyle w:val="Sraopastraipa"/>
         <w:numPr>
           <w:ilvl w:val="0"/>
           <w:numId w:val="8"/>
@@ -1413,8 +1622,6 @@
       </w:r>
       <w:r>
         <w:tab/>
-      </w:r>
-      <w:r>
         <w:t>IFF-6/15</w:t>
       </w:r>
       <w:r>
@@ -1423,7 +1630,7 @@
       <w:hyperlink r:id="rId12" w:history="1">
         <w:r>
           <w:rPr>
-            <w:rStyle w:val="Hyperlink"/>
+            <w:rStyle w:val="Hipersaitas"/>
           </w:rPr>
           <w:t>benas@nekrosius.com</w:t>
         </w:r>
@@ -1431,7 +1638,7 @@
     </w:p>
     <w:p>
       <w:pPr>
-        <w:pStyle w:val="ListParagraph"/>
+        <w:pStyle w:val="Sraopastraipa"/>
         <w:numPr>
           <w:ilvl w:val="0"/>
           <w:numId w:val="8"/>
@@ -1446,8 +1653,6 @@
       </w:r>
       <w:r>
         <w:tab/>
-      </w:r>
-      <w:r>
         <w:t>IFF-6/15</w:t>
       </w:r>
       <w:r>
@@ -1456,7 +1661,7 @@
       <w:hyperlink r:id="rId13" w:history="1">
         <w:r>
           <w:rPr>
-            <w:rStyle w:val="Hyperlink"/>
+            <w:rStyle w:val="Hipersaitas"/>
           </w:rPr>
           <w:t>mjurkenas@gmail.com</w:t>
         </w:r>
@@ -1464,7 +1669,7 @@
     </w:p>
     <w:p>
       <w:pPr>
-        <w:pStyle w:val="ListParagraph"/>
+        <w:pStyle w:val="Sraopastraipa"/>
         <w:numPr>
           <w:ilvl w:val="0"/>
           <w:numId w:val="8"/>
@@ -1479,8 +1684,6 @@
       </w:r>
       <w:r>
         <w:tab/>
-      </w:r>
-      <w:r>
         <w:t>IFF-6/15</w:t>
       </w:r>
       <w:r>
@@ -1489,7 +1692,7 @@
       <w:hyperlink r:id="rId14" w:history="1">
         <w:r>
           <w:rPr>
-            <w:rStyle w:val="Hyperlink"/>
+            <w:rStyle w:val="Hipersaitas"/>
           </w:rPr>
           <w:t>donatas.kareckas@gmail.com</w:t>
         </w:r>
@@ -1497,7 +1700,7 @@
     </w:p>
     <w:p>
       <w:pPr>
-        <w:pStyle w:val="ListParagraph"/>
+        <w:pStyle w:val="Sraopastraipa"/>
         <w:numPr>
           <w:ilvl w:val="0"/>
           <w:numId w:val="8"/>
@@ -1512,8 +1715,6 @@
       </w:r>
       <w:r>
         <w:tab/>
-      </w:r>
-      <w:r>
         <w:t>IFF-6/15</w:t>
       </w:r>
       <w:r>
@@ -1522,7 +1723,7 @@
       <w:hyperlink r:id="rId15" w:history="1">
         <w:r>
           <w:rPr>
-            <w:rStyle w:val="Hyperlink"/>
+            <w:rStyle w:val="Hipersaitas"/>
           </w:rPr>
           <w:t>p.prakapavicius@gmail.com</w:t>
         </w:r>
@@ -1530,7 +1731,7 @@
     </w:p>
     <w:p>
       <w:pPr>
-        <w:pStyle w:val="ListParagraph"/>
+        <w:pStyle w:val="Sraopastraipa"/>
         <w:numPr>
           <w:ilvl w:val="0"/>
           <w:numId w:val="8"/>
@@ -1545,8 +1746,6 @@
       </w:r>
       <w:r>
         <w:tab/>
-      </w:r>
-      <w:r>
         <w:t>IFF-6/15</w:t>
       </w:r>
       <w:r>
@@ -1555,7 +1754,7 @@
       <w:hyperlink r:id="rId16" w:history="1">
         <w:r>
           <w:rPr>
-            <w:rStyle w:val="Hyperlink"/>
+            <w:rStyle w:val="Hipersaitas"/>
           </w:rPr>
           <w:t>viliussapauskas2g2@gmail.com</w:t>
         </w:r>
@@ -1563,46 +1762,51 @@
     </w:p>
     <w:p>
       <w:pPr>
-        <w:pStyle w:val="Heading2"/>
-      </w:pPr>
-      <w:bookmarkStart w:id="6" w:name="_Toc506413761"/>
-      <w:r>
-        <w:t>Repozitorija</w:t>
-      </w:r>
-      <w:bookmarkEnd w:id="6"/>
+        <w:pStyle w:val="Antrat2"/>
+      </w:pPr>
+      <w:bookmarkStart w:id="8" w:name="_Toc506443697"/>
+      <w:r>
+        <w:t>Projekto wiki</w:t>
+      </w:r>
+      <w:bookmarkEnd w:id="8"/>
     </w:p>
     <w:p>
-      <w:r>
-        <w:t xml:space="preserve">Projekto išeities kodas talpinamas adresu: </w:t>
-      </w:r>
       <w:hyperlink r:id="rId17" w:history="1">
         <w:r>
           <w:rPr>
-            <w:rStyle w:val="Hyperlink"/>
+            <w:rStyle w:val="Hipersaitas"/>
           </w:rPr>
-          <w:t>https://github.com/benNek/Fant</w:t>
+          <w:t>https://github.com/benNek/FantasyHoops/wiki</w:t>
         </w:r>
+      </w:hyperlink>
+    </w:p>
+    <w:p>
+      <w:pPr>
+        <w:pStyle w:val="Antrat2"/>
+      </w:pPr>
+      <w:bookmarkStart w:id="9" w:name="_Toc506443698"/>
+      <w:r>
+        <w:t>Repozitorija</w:t>
+      </w:r>
+      <w:bookmarkEnd w:id="9"/>
+    </w:p>
+    <w:p>
+      <w:r>
+        <w:t xml:space="preserve">Projekto išeities kodas talpinamas adresu: </w:t>
+      </w:r>
+      <w:hyperlink r:id="rId18" w:history="1">
         <w:r>
           <w:rPr>
-            <w:rStyle w:val="Hyperlink"/>
+            <w:rStyle w:val="Hipersaitas"/>
           </w:rPr>
-          <w:t>a</w:t>
-        </w:r>
-        <w:r>
-          <w:rPr>
-            <w:rStyle w:val="Hyperlink"/>
-          </w:rPr>
-          <w:t>syHoops</w:t>
+          <w:t>https://github.com/benNek/FantasyHoops</w:t>
         </w:r>
       </w:hyperlink>
       <w:r>
         <w:t xml:space="preserve"> </w:t>
       </w:r>
     </w:p>
-    <w:p>
-      <w:bookmarkStart w:id="7" w:name="_GoBack"/>
-      <w:bookmarkEnd w:id="7"/>
-    </w:p>
+    <w:p/>
     <w:sectPr>
       <w:pgSz w:w="11906" w:h="16838"/>
       <w:pgMar w:top="1134" w:right="851" w:bottom="1134" w:left="851" w:header="567" w:footer="567" w:gutter="0"/>
@@ -1652,7 +1856,7 @@
     <w:sdtContent>
       <w:p>
         <w:pPr>
-          <w:pStyle w:val="Footer"/>
+          <w:pStyle w:val="Porat"/>
           <w:jc w:val="right"/>
         </w:pPr>
         <w:r>
@@ -1678,7 +1882,7 @@
   </w:sdt>
   <w:p>
     <w:pPr>
-      <w:pStyle w:val="Footer"/>
+      <w:pStyle w:val="Porat"/>
     </w:pPr>
   </w:p>
 </w:ftr>
@@ -1698,7 +1902,7 @@
     <w:sdtContent>
       <w:p>
         <w:pPr>
-          <w:pStyle w:val="Footer"/>
+          <w:pStyle w:val="Porat"/>
           <w:jc w:val="right"/>
         </w:pPr>
         <w:r>
@@ -1724,7 +1928,7 @@
   </w:sdt>
   <w:p>
     <w:pPr>
-      <w:pStyle w:val="Footer"/>
+      <w:pStyle w:val="Porat"/>
     </w:pPr>
   </w:p>
 </w:ftr>
@@ -1764,7 +1968,7 @@
     <w:lvl w:ilvl="0">
       <w:start w:val="1"/>
       <w:numFmt w:val="decimal"/>
-      <w:pStyle w:val="Heading1"/>
+      <w:pStyle w:val="Antrat1"/>
       <w:lvlText w:val="%1."/>
       <w:lvlJc w:val="left"/>
       <w:pPr>
@@ -1774,7 +1978,7 @@
     <w:lvl w:ilvl="1">
       <w:start w:val="1"/>
       <w:numFmt w:val="decimal"/>
-      <w:pStyle w:val="Heading2"/>
+      <w:pStyle w:val="Antrat2"/>
       <w:lvlText w:val="%1.%2"/>
       <w:lvlJc w:val="left"/>
       <w:pPr>
@@ -1784,7 +1988,7 @@
     <w:lvl w:ilvl="2">
       <w:start w:val="1"/>
       <w:numFmt w:val="decimal"/>
-      <w:pStyle w:val="Heading3"/>
+      <w:pStyle w:val="Antrat3"/>
       <w:lvlText w:val="%1.%2.%3"/>
       <w:lvlJc w:val="left"/>
       <w:pPr>
@@ -1794,7 +1998,7 @@
     <w:lvl w:ilvl="3">
       <w:start w:val="1"/>
       <w:numFmt w:val="decimal"/>
-      <w:pStyle w:val="Heading4"/>
+      <w:pStyle w:val="Antrat4"/>
       <w:lvlText w:val="%1.%2.%3.%4"/>
       <w:lvlJc w:val="left"/>
       <w:pPr>
@@ -1804,7 +2008,7 @@
     <w:lvl w:ilvl="4">
       <w:start w:val="1"/>
       <w:numFmt w:val="decimal"/>
-      <w:pStyle w:val="Heading5"/>
+      <w:pStyle w:val="Antrat5"/>
       <w:lvlText w:val="%1.%2.%3.%4.%5"/>
       <w:lvlJc w:val="left"/>
       <w:pPr>
@@ -1814,7 +2018,7 @@
     <w:lvl w:ilvl="5">
       <w:start w:val="1"/>
       <w:numFmt w:val="decimal"/>
-      <w:pStyle w:val="Heading6"/>
+      <w:pStyle w:val="Antrat6"/>
       <w:lvlText w:val="%1.%2.%3.%4.%5.%6"/>
       <w:lvlJc w:val="left"/>
       <w:pPr>
@@ -1824,7 +2028,7 @@
     <w:lvl w:ilvl="6">
       <w:start w:val="1"/>
       <w:numFmt w:val="decimal"/>
-      <w:pStyle w:val="Heading7"/>
+      <w:pStyle w:val="Antrat7"/>
       <w:lvlText w:val="%1.%2.%3.%4.%5.%6.%7"/>
       <w:lvlJc w:val="left"/>
       <w:pPr>
@@ -1834,7 +2038,7 @@
     <w:lvl w:ilvl="7">
       <w:start w:val="1"/>
       <w:numFmt w:val="decimal"/>
-      <w:pStyle w:val="Heading8"/>
+      <w:pStyle w:val="Antrat8"/>
       <w:lvlText w:val="%1.%2.%3.%4.%5.%6.%7.%8"/>
       <w:lvlJc w:val="left"/>
       <w:pPr>
@@ -1844,7 +2048,7 @@
     <w:lvl w:ilvl="8">
       <w:start w:val="1"/>
       <w:numFmt w:val="decimal"/>
-      <w:pStyle w:val="Heading9"/>
+      <w:pStyle w:val="Antrat9"/>
       <w:lvlText w:val="%1.%2.%3.%4.%5.%6.%7.%8.%9"/>
       <w:lvlJc w:val="left"/>
       <w:pPr>
@@ -2877,7 +3081,7 @@
     <w:lsdException w:name="Hashtag" w:semiHidden="1" w:unhideWhenUsed="1"/>
     <w:lsdException w:name="Unresolved Mention" w:semiHidden="1" w:unhideWhenUsed="1"/>
   </w:latentStyles>
-  <w:style w:type="paragraph" w:default="1" w:styleId="Normal">
+  <w:style w:type="paragraph" w:default="1" w:styleId="prastasis">
     <w:name w:val="Normal"/>
     <w:qFormat/>
     <w:rsid w:val="00D348E2"/>
@@ -2890,11 +3094,11 @@
       <w:sz w:val="24"/>
     </w:rPr>
   </w:style>
-  <w:style w:type="paragraph" w:styleId="Heading1">
+  <w:style w:type="paragraph" w:styleId="Antrat1">
     <w:name w:val="heading 1"/>
-    <w:basedOn w:val="Normal"/>
-    <w:next w:val="Normal"/>
-    <w:link w:val="Heading1Char"/>
+    <w:basedOn w:val="prastasis"/>
+    <w:next w:val="prastasis"/>
+    <w:link w:val="Antrat1Diagrama"/>
     <w:uiPriority w:val="9"/>
     <w:qFormat/>
     <w:rsid w:val="00AC4216"/>
@@ -2915,11 +3119,11 @@
       <w:szCs w:val="32"/>
     </w:rPr>
   </w:style>
-  <w:style w:type="paragraph" w:styleId="Heading2">
+  <w:style w:type="paragraph" w:styleId="Antrat2">
     <w:name w:val="heading 2"/>
-    <w:basedOn w:val="Normal"/>
-    <w:next w:val="Normal"/>
-    <w:link w:val="Heading2Char"/>
+    <w:basedOn w:val="prastasis"/>
+    <w:next w:val="prastasis"/>
+    <w:link w:val="Antrat2Diagrama"/>
     <w:uiPriority w:val="9"/>
     <w:unhideWhenUsed/>
     <w:qFormat/>
@@ -2940,11 +3144,11 @@
       <w:szCs w:val="26"/>
     </w:rPr>
   </w:style>
-  <w:style w:type="paragraph" w:styleId="Heading3">
+  <w:style w:type="paragraph" w:styleId="Antrat3">
     <w:name w:val="heading 3"/>
-    <w:basedOn w:val="Normal"/>
-    <w:next w:val="Normal"/>
-    <w:link w:val="Heading3Char"/>
+    <w:basedOn w:val="prastasis"/>
+    <w:next w:val="prastasis"/>
+    <w:link w:val="Antrat3Diagrama"/>
     <w:uiPriority w:val="9"/>
     <w:semiHidden/>
     <w:unhideWhenUsed/>
@@ -2966,11 +3170,11 @@
       <w:szCs w:val="24"/>
     </w:rPr>
   </w:style>
-  <w:style w:type="paragraph" w:styleId="Heading4">
+  <w:style w:type="paragraph" w:styleId="Antrat4">
     <w:name w:val="heading 4"/>
-    <w:basedOn w:val="Normal"/>
-    <w:next w:val="Normal"/>
-    <w:link w:val="Heading4Char"/>
+    <w:basedOn w:val="prastasis"/>
+    <w:next w:val="prastasis"/>
+    <w:link w:val="Antrat4Diagrama"/>
     <w:uiPriority w:val="9"/>
     <w:semiHidden/>
     <w:unhideWhenUsed/>
@@ -2993,11 +3197,11 @@
       <w:color w:val="2E74B5" w:themeColor="accent1" w:themeShade="BF"/>
     </w:rPr>
   </w:style>
-  <w:style w:type="paragraph" w:styleId="Heading5">
+  <w:style w:type="paragraph" w:styleId="Antrat5">
     <w:name w:val="heading 5"/>
-    <w:basedOn w:val="Normal"/>
-    <w:next w:val="Normal"/>
-    <w:link w:val="Heading5Char"/>
+    <w:basedOn w:val="prastasis"/>
+    <w:next w:val="prastasis"/>
+    <w:link w:val="Antrat5Diagrama"/>
     <w:uiPriority w:val="9"/>
     <w:semiHidden/>
     <w:unhideWhenUsed/>
@@ -3018,11 +3222,11 @@
       <w:color w:val="2E74B5" w:themeColor="accent1" w:themeShade="BF"/>
     </w:rPr>
   </w:style>
-  <w:style w:type="paragraph" w:styleId="Heading6">
+  <w:style w:type="paragraph" w:styleId="Antrat6">
     <w:name w:val="heading 6"/>
-    <w:basedOn w:val="Normal"/>
-    <w:next w:val="Normal"/>
-    <w:link w:val="Heading6Char"/>
+    <w:basedOn w:val="prastasis"/>
+    <w:next w:val="prastasis"/>
+    <w:link w:val="Antrat6Diagrama"/>
     <w:uiPriority w:val="9"/>
     <w:semiHidden/>
     <w:unhideWhenUsed/>
@@ -3043,11 +3247,11 @@
       <w:color w:val="1F4D78" w:themeColor="accent1" w:themeShade="7F"/>
     </w:rPr>
   </w:style>
-  <w:style w:type="paragraph" w:styleId="Heading7">
+  <w:style w:type="paragraph" w:styleId="Antrat7">
     <w:name w:val="heading 7"/>
-    <w:basedOn w:val="Normal"/>
-    <w:next w:val="Normal"/>
-    <w:link w:val="Heading7Char"/>
+    <w:basedOn w:val="prastasis"/>
+    <w:next w:val="prastasis"/>
+    <w:link w:val="Antrat7Diagrama"/>
     <w:uiPriority w:val="9"/>
     <w:semiHidden/>
     <w:unhideWhenUsed/>
@@ -3070,11 +3274,11 @@
       <w:color w:val="1F4D78" w:themeColor="accent1" w:themeShade="7F"/>
     </w:rPr>
   </w:style>
-  <w:style w:type="paragraph" w:styleId="Heading8">
+  <w:style w:type="paragraph" w:styleId="Antrat8">
     <w:name w:val="heading 8"/>
-    <w:basedOn w:val="Normal"/>
-    <w:next w:val="Normal"/>
-    <w:link w:val="Heading8Char"/>
+    <w:basedOn w:val="prastasis"/>
+    <w:next w:val="prastasis"/>
+    <w:link w:val="Antrat8Diagrama"/>
     <w:uiPriority w:val="9"/>
     <w:semiHidden/>
     <w:unhideWhenUsed/>
@@ -3097,11 +3301,11 @@
       <w:szCs w:val="21"/>
     </w:rPr>
   </w:style>
-  <w:style w:type="paragraph" w:styleId="Heading9">
+  <w:style w:type="paragraph" w:styleId="Antrat9">
     <w:name w:val="heading 9"/>
-    <w:basedOn w:val="Normal"/>
-    <w:next w:val="Normal"/>
-    <w:link w:val="Heading9Char"/>
+    <w:basedOn w:val="prastasis"/>
+    <w:next w:val="prastasis"/>
+    <w:link w:val="Antrat9Diagrama"/>
     <w:uiPriority w:val="9"/>
     <w:semiHidden/>
     <w:unhideWhenUsed/>
@@ -3126,12 +3330,13 @@
       <w:szCs w:val="21"/>
     </w:rPr>
   </w:style>
-  <w:style w:type="character" w:default="1" w:styleId="DefaultParagraphFont">
+  <w:style w:type="character" w:default="1" w:styleId="Numatytasispastraiposriftas">
     <w:name w:val="Default Paragraph Font"/>
     <w:uiPriority w:val="1"/>
+    <w:semiHidden/>
     <w:unhideWhenUsed/>
   </w:style>
-  <w:style w:type="table" w:default="1" w:styleId="TableNormal">
+  <w:style w:type="table" w:default="1" w:styleId="prastojilentel">
     <w:name w:val="Normal Table"/>
     <w:uiPriority w:val="99"/>
     <w:semiHidden/>
@@ -3146,16 +3351,16 @@
       </w:tblCellMar>
     </w:tblPr>
   </w:style>
-  <w:style w:type="numbering" w:default="1" w:styleId="NoList">
+  <w:style w:type="numbering" w:default="1" w:styleId="Sraonra">
     <w:name w:val="No List"/>
     <w:uiPriority w:val="99"/>
     <w:semiHidden/>
     <w:unhideWhenUsed/>
   </w:style>
-  <w:style w:type="paragraph" w:styleId="Footer">
+  <w:style w:type="paragraph" w:styleId="Porat">
     <w:name w:val="footer"/>
-    <w:basedOn w:val="Normal"/>
-    <w:link w:val="FooterChar"/>
+    <w:basedOn w:val="prastasis"/>
+    <w:link w:val="PoratDiagrama"/>
     <w:uiPriority w:val="99"/>
     <w:unhideWhenUsed/>
     <w:rsid w:val="00C0480F"/>
@@ -3167,20 +3372,20 @@
       <w:spacing w:after="0" w:line="240" w:lineRule="auto"/>
     </w:pPr>
   </w:style>
-  <w:style w:type="character" w:customStyle="1" w:styleId="FooterChar">
-    <w:name w:val="Footer Char"/>
-    <w:basedOn w:val="DefaultParagraphFont"/>
-    <w:link w:val="Footer"/>
+  <w:style w:type="character" w:customStyle="1" w:styleId="PoratDiagrama">
+    <w:name w:val="Poraštė Diagrama"/>
+    <w:basedOn w:val="Numatytasispastraiposriftas"/>
+    <w:link w:val="Porat"/>
     <w:uiPriority w:val="99"/>
     <w:rsid w:val="00C0480F"/>
     <w:rPr>
       <w:rFonts w:ascii="Times New Roman" w:hAnsi="Times New Roman"/>
     </w:rPr>
   </w:style>
-  <w:style w:type="character" w:customStyle="1" w:styleId="Heading1Char">
-    <w:name w:val="Heading 1 Char"/>
-    <w:basedOn w:val="DefaultParagraphFont"/>
-    <w:link w:val="Heading1"/>
+  <w:style w:type="character" w:customStyle="1" w:styleId="Antrat1Diagrama">
+    <w:name w:val="Antraštė 1 Diagrama"/>
+    <w:basedOn w:val="Numatytasispastraiposriftas"/>
+    <w:link w:val="Antrat1"/>
     <w:uiPriority w:val="9"/>
     <w:rsid w:val="00560FE7"/>
     <w:rPr>
@@ -3190,10 +3395,10 @@
       <w:szCs w:val="32"/>
     </w:rPr>
   </w:style>
-  <w:style w:type="paragraph" w:styleId="TOCHeading">
+  <w:style w:type="paragraph" w:styleId="Turinioantrat">
     <w:name w:val="TOC Heading"/>
-    <w:basedOn w:val="Heading1"/>
-    <w:next w:val="Normal"/>
+    <w:basedOn w:val="Antrat1"/>
+    <w:next w:val="prastasis"/>
     <w:uiPriority w:val="39"/>
     <w:unhideWhenUsed/>
     <w:qFormat/>
@@ -3205,9 +3410,9 @@
       <w:lang w:val="en-US"/>
     </w:rPr>
   </w:style>
-  <w:style w:type="paragraph" w:styleId="ListParagraph">
+  <w:style w:type="paragraph" w:styleId="Sraopastraipa">
     <w:name w:val="List Paragraph"/>
-    <w:basedOn w:val="Normal"/>
+    <w:basedOn w:val="prastasis"/>
     <w:uiPriority w:val="34"/>
     <w:qFormat/>
     <w:rsid w:val="00EF07F4"/>
@@ -3216,11 +3421,11 @@
       <w:contextualSpacing/>
     </w:pPr>
   </w:style>
-  <w:style w:type="paragraph" w:styleId="Title">
+  <w:style w:type="paragraph" w:styleId="Pavadinimas">
     <w:name w:val="Title"/>
-    <w:basedOn w:val="Normal"/>
-    <w:next w:val="Normal"/>
-    <w:link w:val="TitleChar"/>
+    <w:basedOn w:val="prastasis"/>
+    <w:next w:val="prastasis"/>
+    <w:link w:val="PavadinimasDiagrama"/>
     <w:uiPriority w:val="10"/>
     <w:qFormat/>
     <w:rsid w:val="001C7847"/>
@@ -3235,9 +3440,9 @@
       <w:szCs w:val="28"/>
     </w:rPr>
   </w:style>
-  <w:style w:type="character" w:styleId="UnresolvedMention">
+  <w:style w:type="character" w:styleId="Neapdorotaspaminjimas">
     <w:name w:val="Unresolved Mention"/>
-    <w:basedOn w:val="DefaultParagraphFont"/>
+    <w:basedOn w:val="Numatytasispastraiposriftas"/>
     <w:uiPriority w:val="99"/>
     <w:semiHidden/>
     <w:unhideWhenUsed/>
@@ -3247,10 +3452,10 @@
       <w:shd w:val="clear" w:color="auto" w:fill="E6E6E6"/>
     </w:rPr>
   </w:style>
-  <w:style w:type="character" w:customStyle="1" w:styleId="TitleChar">
-    <w:name w:val="Title Char"/>
-    <w:basedOn w:val="DefaultParagraphFont"/>
-    <w:link w:val="Title"/>
+  <w:style w:type="character" w:customStyle="1" w:styleId="PavadinimasDiagrama">
+    <w:name w:val="Pavadinimas Diagrama"/>
+    <w:basedOn w:val="Numatytasispastraiposriftas"/>
+    <w:link w:val="Pavadinimas"/>
     <w:uiPriority w:val="10"/>
     <w:rsid w:val="001C7847"/>
     <w:rPr>
@@ -3260,10 +3465,10 @@
       <w:szCs w:val="28"/>
     </w:rPr>
   </w:style>
-  <w:style w:type="paragraph" w:styleId="TOC1">
+  <w:style w:type="paragraph" w:styleId="Turinys1">
     <w:name w:val="toc 1"/>
-    <w:basedOn w:val="Normal"/>
-    <w:next w:val="Normal"/>
+    <w:basedOn w:val="prastasis"/>
+    <w:next w:val="prastasis"/>
     <w:autoRedefine/>
     <w:uiPriority w:val="39"/>
     <w:unhideWhenUsed/>
@@ -3272,9 +3477,9 @@
       <w:spacing w:after="100"/>
     </w:pPr>
   </w:style>
-  <w:style w:type="character" w:styleId="Hyperlink">
+  <w:style w:type="character" w:styleId="Hipersaitas">
     <w:name w:val="Hyperlink"/>
-    <w:basedOn w:val="DefaultParagraphFont"/>
+    <w:basedOn w:val="Numatytasispastraiposriftas"/>
     <w:uiPriority w:val="99"/>
     <w:unhideWhenUsed/>
     <w:rsid w:val="001C7847"/>
@@ -3283,9 +3488,9 @@
       <w:u w:val="single"/>
     </w:rPr>
   </w:style>
-  <w:style w:type="character" w:styleId="FollowedHyperlink">
+  <w:style w:type="character" w:styleId="Perirtashipersaitas">
     <w:name w:val="FollowedHyperlink"/>
-    <w:basedOn w:val="DefaultParagraphFont"/>
+    <w:basedOn w:val="Numatytasispastraiposriftas"/>
     <w:uiPriority w:val="99"/>
     <w:semiHidden/>
     <w:unhideWhenUsed/>
@@ -3295,10 +3500,10 @@
       <w:u w:val="single"/>
     </w:rPr>
   </w:style>
-  <w:style w:type="character" w:customStyle="1" w:styleId="Heading2Char">
-    <w:name w:val="Heading 2 Char"/>
-    <w:basedOn w:val="DefaultParagraphFont"/>
-    <w:link w:val="Heading2"/>
+  <w:style w:type="character" w:customStyle="1" w:styleId="Antrat2Diagrama">
+    <w:name w:val="Antraštė 2 Diagrama"/>
+    <w:basedOn w:val="Numatytasispastraiposriftas"/>
+    <w:link w:val="Antrat2"/>
     <w:uiPriority w:val="9"/>
     <w:rsid w:val="00560FE7"/>
     <w:rPr>
@@ -3318,10 +3523,10 @@
       </w:numPr>
     </w:pPr>
   </w:style>
-  <w:style w:type="character" w:customStyle="1" w:styleId="Heading3Char">
-    <w:name w:val="Heading 3 Char"/>
-    <w:basedOn w:val="DefaultParagraphFont"/>
-    <w:link w:val="Heading3"/>
+  <w:style w:type="character" w:customStyle="1" w:styleId="Antrat3Diagrama">
+    <w:name w:val="Antraštė 3 Diagrama"/>
+    <w:basedOn w:val="Numatytasispastraiposriftas"/>
+    <w:link w:val="Antrat3"/>
     <w:uiPriority w:val="9"/>
     <w:semiHidden/>
     <w:rsid w:val="000C3442"/>
@@ -3332,10 +3537,10 @@
       <w:szCs w:val="24"/>
     </w:rPr>
   </w:style>
-  <w:style w:type="character" w:customStyle="1" w:styleId="Heading4Char">
-    <w:name w:val="Heading 4 Char"/>
-    <w:basedOn w:val="DefaultParagraphFont"/>
-    <w:link w:val="Heading4"/>
+  <w:style w:type="character" w:customStyle="1" w:styleId="Antrat4Diagrama">
+    <w:name w:val="Antraštė 4 Diagrama"/>
+    <w:basedOn w:val="Numatytasispastraiposriftas"/>
+    <w:link w:val="Antrat4"/>
     <w:uiPriority w:val="9"/>
     <w:semiHidden/>
     <w:rsid w:val="00560FE7"/>
@@ -3347,10 +3552,10 @@
       <w:sz w:val="24"/>
     </w:rPr>
   </w:style>
-  <w:style w:type="character" w:customStyle="1" w:styleId="Heading5Char">
-    <w:name w:val="Heading 5 Char"/>
-    <w:basedOn w:val="DefaultParagraphFont"/>
-    <w:link w:val="Heading5"/>
+  <w:style w:type="character" w:customStyle="1" w:styleId="Antrat5Diagrama">
+    <w:name w:val="Antraštė 5 Diagrama"/>
+    <w:basedOn w:val="Numatytasispastraiposriftas"/>
+    <w:link w:val="Antrat5"/>
     <w:uiPriority w:val="9"/>
     <w:semiHidden/>
     <w:rsid w:val="00560FE7"/>
@@ -3360,10 +3565,10 @@
       <w:sz w:val="24"/>
     </w:rPr>
   </w:style>
-  <w:style w:type="character" w:customStyle="1" w:styleId="Heading6Char">
-    <w:name w:val="Heading 6 Char"/>
-    <w:basedOn w:val="DefaultParagraphFont"/>
-    <w:link w:val="Heading6"/>
+  <w:style w:type="character" w:customStyle="1" w:styleId="Antrat6Diagrama">
+    <w:name w:val="Antraštė 6 Diagrama"/>
+    <w:basedOn w:val="Numatytasispastraiposriftas"/>
+    <w:link w:val="Antrat6"/>
     <w:uiPriority w:val="9"/>
     <w:semiHidden/>
     <w:rsid w:val="00560FE7"/>
@@ -3373,10 +3578,10 @@
       <w:sz w:val="24"/>
     </w:rPr>
   </w:style>
-  <w:style w:type="character" w:customStyle="1" w:styleId="Heading7Char">
-    <w:name w:val="Heading 7 Char"/>
-    <w:basedOn w:val="DefaultParagraphFont"/>
-    <w:link w:val="Heading7"/>
+  <w:style w:type="character" w:customStyle="1" w:styleId="Antrat7Diagrama">
+    <w:name w:val="Antraštė 7 Diagrama"/>
+    <w:basedOn w:val="Numatytasispastraiposriftas"/>
+    <w:link w:val="Antrat7"/>
     <w:uiPriority w:val="9"/>
     <w:semiHidden/>
     <w:rsid w:val="00560FE7"/>
@@ -3388,10 +3593,10 @@
       <w:sz w:val="24"/>
     </w:rPr>
   </w:style>
-  <w:style w:type="character" w:customStyle="1" w:styleId="Heading8Char">
-    <w:name w:val="Heading 8 Char"/>
-    <w:basedOn w:val="DefaultParagraphFont"/>
-    <w:link w:val="Heading8"/>
+  <w:style w:type="character" w:customStyle="1" w:styleId="Antrat8Diagrama">
+    <w:name w:val="Antraštė 8 Diagrama"/>
+    <w:basedOn w:val="Numatytasispastraiposriftas"/>
+    <w:link w:val="Antrat8"/>
     <w:uiPriority w:val="9"/>
     <w:semiHidden/>
     <w:rsid w:val="00560FE7"/>
@@ -3402,10 +3607,10 @@
       <w:szCs w:val="21"/>
     </w:rPr>
   </w:style>
-  <w:style w:type="character" w:customStyle="1" w:styleId="Heading9Char">
-    <w:name w:val="Heading 9 Char"/>
-    <w:basedOn w:val="DefaultParagraphFont"/>
-    <w:link w:val="Heading9"/>
+  <w:style w:type="character" w:customStyle="1" w:styleId="Antrat9Diagrama">
+    <w:name w:val="Antraštė 9 Diagrama"/>
+    <w:basedOn w:val="Numatytasispastraiposriftas"/>
+    <w:link w:val="Antrat9"/>
     <w:uiPriority w:val="9"/>
     <w:semiHidden/>
     <w:rsid w:val="00560FE7"/>
@@ -3418,10 +3623,10 @@
       <w:szCs w:val="21"/>
     </w:rPr>
   </w:style>
-  <w:style w:type="paragraph" w:styleId="TOC2">
+  <w:style w:type="paragraph" w:styleId="Turinys2">
     <w:name w:val="toc 2"/>
-    <w:basedOn w:val="Normal"/>
-    <w:next w:val="Normal"/>
+    <w:basedOn w:val="prastasis"/>
+    <w:next w:val="prastasis"/>
     <w:autoRedefine/>
     <w:uiPriority w:val="39"/>
     <w:unhideWhenUsed/>
@@ -3734,7 +3939,7 @@
 </file>
 
 <file path=customXml/itemProps1.xml><?xml version="1.0" encoding="utf-8"?>
-<ds:datastoreItem xmlns:ds="http://schemas.openxmlformats.org/officeDocument/2006/customXml" ds:itemID="{B39B09AF-A518-46ED-B162-CEA91EFE4896}">
+<ds:datastoreItem xmlns:ds="http://schemas.openxmlformats.org/officeDocument/2006/customXml" ds:itemID="{45D9ADC6-D816-43B9-A4BA-2B76E4730ABF}">
   <ds:schemaRefs>
     <ds:schemaRef ds:uri="http://schemas.openxmlformats.org/officeDocument/2006/bibliography"/>
   </ds:schemaRefs>

</xml_diff>

<commit_message>
Fix typos for L0 doc
</commit_message>
<xml_diff>
--- a/Git_Schwifty_L0.docx
+++ b/Git_Schwifty_L0.docx
@@ -131,7 +131,7 @@
     </w:p>
     <w:p>
       <w:pPr>
-        <w:pStyle w:val="Pavadinimas"/>
+        <w:pStyle w:val="Title"/>
         <w:rPr>
           <w:b w:val="0"/>
           <w:sz w:val="40"/>
@@ -515,7 +515,7 @@
       <w:sdtContent>
         <w:p>
           <w:pPr>
-            <w:pStyle w:val="Turinys1"/>
+            <w:pStyle w:val="TOC1"/>
             <w:tabs>
               <w:tab w:val="left" w:pos="440"/>
               <w:tab w:val="right" w:leader="dot" w:pos="10194"/>
@@ -535,7 +535,7 @@
         </w:p>
         <w:p>
           <w:pPr>
-            <w:pStyle w:val="Turinys1"/>
+            <w:pStyle w:val="TOC1"/>
             <w:tabs>
               <w:tab w:val="left" w:pos="440"/>
               <w:tab w:val="right" w:leader="dot" w:pos="10194"/>
@@ -559,7 +559,7 @@
           <w:hyperlink w:anchor="_Toc506447822" w:history="1">
             <w:r>
               <w:rPr>
-                <w:rStyle w:val="Hipersaitas"/>
+                <w:rStyle w:val="Hyperlink"/>
                 <w:noProof/>
               </w:rPr>
               <w:t>1.</w:t>
@@ -575,7 +575,7 @@
             </w:r>
             <w:r>
               <w:rPr>
-                <w:rStyle w:val="Hipersaitas"/>
+                <w:rStyle w:val="Hyperlink"/>
                 <w:noProof/>
               </w:rPr>
               <w:t>ĮVADAS</w:t>
@@ -632,7 +632,7 @@
         </w:p>
         <w:p>
           <w:pPr>
-            <w:pStyle w:val="Turinys2"/>
+            <w:pStyle w:val="TOC2"/>
             <w:tabs>
               <w:tab w:val="left" w:pos="880"/>
               <w:tab w:val="right" w:leader="dot" w:pos="10194"/>
@@ -647,7 +647,7 @@
           <w:hyperlink w:anchor="_Toc506447823" w:history="1">
             <w:r>
               <w:rPr>
-                <w:rStyle w:val="Hipersaitas"/>
+                <w:rStyle w:val="Hyperlink"/>
                 <w:noProof/>
               </w:rPr>
               <w:t>1.1</w:t>
@@ -663,7 +663,7 @@
             </w:r>
             <w:r>
               <w:rPr>
-                <w:rStyle w:val="Hipersaitas"/>
+                <w:rStyle w:val="Hyperlink"/>
                 <w:noProof/>
               </w:rPr>
               <w:t>Idėjos aprašas</w:t>
@@ -720,7 +720,7 @@
         </w:p>
         <w:p>
           <w:pPr>
-            <w:pStyle w:val="Turinys1"/>
+            <w:pStyle w:val="TOC1"/>
             <w:tabs>
               <w:tab w:val="left" w:pos="440"/>
               <w:tab w:val="right" w:leader="dot" w:pos="10194"/>
@@ -735,7 +735,7 @@
           <w:hyperlink w:anchor="_Toc506447824" w:history="1">
             <w:r>
               <w:rPr>
-                <w:rStyle w:val="Hipersaitas"/>
+                <w:rStyle w:val="Hyperlink"/>
                 <w:noProof/>
               </w:rPr>
               <w:t>2.</w:t>
@@ -751,7 +751,7 @@
             </w:r>
             <w:r>
               <w:rPr>
-                <w:rStyle w:val="Hipersaitas"/>
+                <w:rStyle w:val="Hyperlink"/>
                 <w:noProof/>
               </w:rPr>
               <w:t>ORGANIZAVIMAS</w:t>
@@ -808,7 +808,7 @@
         </w:p>
         <w:p>
           <w:pPr>
-            <w:pStyle w:val="Turinys2"/>
+            <w:pStyle w:val="TOC2"/>
             <w:tabs>
               <w:tab w:val="left" w:pos="880"/>
               <w:tab w:val="right" w:leader="dot" w:pos="10194"/>
@@ -823,7 +823,7 @@
           <w:hyperlink w:anchor="_Toc506447825" w:history="1">
             <w:r>
               <w:rPr>
-                <w:rStyle w:val="Hipersaitas"/>
+                <w:rStyle w:val="Hyperlink"/>
                 <w:noProof/>
               </w:rPr>
               <w:t>2.1</w:t>
@@ -839,7 +839,7 @@
             </w:r>
             <w:r>
               <w:rPr>
-                <w:rStyle w:val="Hipersaitas"/>
+                <w:rStyle w:val="Hyperlink"/>
                 <w:noProof/>
               </w:rPr>
               <w:t>Paskaitų laikas</w:t>
@@ -896,7 +896,7 @@
         </w:p>
         <w:p>
           <w:pPr>
-            <w:pStyle w:val="Turinys2"/>
+            <w:pStyle w:val="TOC2"/>
             <w:tabs>
               <w:tab w:val="left" w:pos="880"/>
               <w:tab w:val="right" w:leader="dot" w:pos="10194"/>
@@ -911,7 +911,7 @@
           <w:hyperlink w:anchor="_Toc506447826" w:history="1">
             <w:r>
               <w:rPr>
-                <w:rStyle w:val="Hipersaitas"/>
+                <w:rStyle w:val="Hyperlink"/>
                 <w:noProof/>
               </w:rPr>
               <w:t>2.2</w:t>
@@ -927,7 +927,7 @@
             </w:r>
             <w:r>
               <w:rPr>
-                <w:rStyle w:val="Hipersaitas"/>
+                <w:rStyle w:val="Hyperlink"/>
                 <w:noProof/>
               </w:rPr>
               <w:t>Komandos nariai</w:t>
@@ -984,7 +984,7 @@
         </w:p>
         <w:p>
           <w:pPr>
-            <w:pStyle w:val="Turinys2"/>
+            <w:pStyle w:val="TOC2"/>
             <w:tabs>
               <w:tab w:val="left" w:pos="880"/>
               <w:tab w:val="right" w:leader="dot" w:pos="10194"/>
@@ -999,7 +999,7 @@
           <w:hyperlink w:anchor="_Toc506447827" w:history="1">
             <w:r>
               <w:rPr>
-                <w:rStyle w:val="Hipersaitas"/>
+                <w:rStyle w:val="Hyperlink"/>
                 <w:noProof/>
               </w:rPr>
               <w:t>2.3</w:t>
@@ -1015,7 +1015,7 @@
             </w:r>
             <w:r>
               <w:rPr>
-                <w:rStyle w:val="Hipersaitas"/>
+                <w:rStyle w:val="Hyperlink"/>
                 <w:noProof/>
               </w:rPr>
               <w:t>Projekto wiki</w:t>
@@ -1072,7 +1072,7 @@
         </w:p>
         <w:p>
           <w:pPr>
-            <w:pStyle w:val="Turinys2"/>
+            <w:pStyle w:val="TOC2"/>
             <w:tabs>
               <w:tab w:val="left" w:pos="880"/>
               <w:tab w:val="right" w:leader="dot" w:pos="10194"/>
@@ -1087,7 +1087,7 @@
           <w:hyperlink w:anchor="_Toc506447828" w:history="1">
             <w:r>
               <w:rPr>
-                <w:rStyle w:val="Hipersaitas"/>
+                <w:rStyle w:val="Hyperlink"/>
                 <w:noProof/>
               </w:rPr>
               <w:t>2.4</w:t>
@@ -1103,7 +1103,7 @@
             </w:r>
             <w:r>
               <w:rPr>
-                <w:rStyle w:val="Hipersaitas"/>
+                <w:rStyle w:val="Hyperlink"/>
                 <w:noProof/>
               </w:rPr>
               <w:t>Repozitorija</w:t>
@@ -1172,7 +1172,7 @@
     </w:sdt>
     <w:p>
       <w:pPr>
-        <w:pStyle w:val="Antrat1"/>
+        <w:pStyle w:val="Heading1"/>
       </w:pPr>
       <w:r>
         <w:br w:type="page"/>
@@ -1186,7 +1186,7 @@
     </w:p>
     <w:p>
       <w:pPr>
-        <w:pStyle w:val="Antrat2"/>
+        <w:pStyle w:val="Heading2"/>
       </w:pPr>
       <w:bookmarkStart w:id="1" w:name="_Toc506447823"/>
       <w:r>
@@ -1220,7 +1220,22 @@
         <w:t xml:space="preserve">Facebook Messenger </w:t>
       </w:r>
       <w:r>
-        <w:t>platformoje. Šiame žaidime kiekvieną dieną žaidėjai gali išsirinkti įvairiose lygose sekančią dieną tikrovėje žaidžiančius žaidėjus, nuo kurių pasirodymo priklauso surenkami taškai. Taip žaidžiant galima mesti iššūkius savo draugams, konkuruoti tarp visų žaidėjų, patekti į top‘us.</w:t>
+        <w:t xml:space="preserve">platformoje. </w:t>
+      </w:r>
+      <w:r>
+        <w:t>Šiame žaidime</w:t>
+      </w:r>
+      <w:r>
+        <w:t xml:space="preserve"> </w:t>
+      </w:r>
+      <w:r>
+        <w:t>vartotojai turi susidaryti savo komandą iš pasirinktoje lygoje sekančią dieną žaidžiančių komandų žaidėjų ir pagal tai, kaip kiekvienas žaidėjas pasirodė rungtynėse, vartotojui skiriami taškai.</w:t>
+      </w:r>
+      <w:r>
+        <w:t xml:space="preserve"> Taip žaidžian</w:t>
+      </w:r>
+      <w:r>
+        <w:t>t galima mesti iššūkius savo draugams, konkuruoti tarp visų žaidėjų, patekti į top‘us.</w:t>
       </w:r>
     </w:p>
     <w:p>
@@ -1334,21 +1349,19 @@
         <w:spacing w:before="240" w:after="240"/>
       </w:pPr>
       <w:r>
-        <w:t xml:space="preserve">Renkantis projekto temą, galvojome sukurti Kauno miesto renginių informacinę svetainę, tačiau internete radome kelias pilnai išplėtotas svetaines, tad šią idėją atmetėme. Taip pat galvojome kurti GYM aplikaciją, skirtą individualiam sporto klubo programų bei mitybos sudarinėjimui, tačiau nusprendėme kurti svetainę, tad pasilikome prie </w:t>
+        <w:t>Renkantis projekto temą, galvojome sukurti Kauno miesto renginių informacinę svetainę, tačiau internete radome kelias pilnai išplėtotas svetaines, tad šią idėją atmetė</w:t>
+      </w:r>
+      <w:r>
+        <w:t>me. Taip pat galvojome kurti</w:t>
+      </w:r>
+      <w:r>
+        <w:t xml:space="preserve"> aplikaciją, skirtą individualiam sporto klubo programų bei mitybos sudarinėjimui, tačiau nusprendėme kurti svetainę, tad pasilikome prie </w:t>
       </w:r>
       <w:r>
         <w:rPr>
           <w:i/>
         </w:rPr>
-        <w:t>Fantasy</w:t>
-      </w:r>
-      <w:bookmarkStart w:id="2" w:name="_GoBack"/>
-      <w:bookmarkEnd w:id="2"/>
-      <w:r>
-        <w:rPr>
-          <w:i/>
-        </w:rPr>
-        <w:t>Hoops</w:t>
+        <w:t>FantasyHoops</w:t>
       </w:r>
       <w:r>
         <w:rPr>
@@ -1368,46 +1381,46 @@
     </w:p>
     <w:p>
       <w:pPr>
-        <w:pStyle w:val="Antrat1"/>
-      </w:pPr>
-      <w:bookmarkStart w:id="3" w:name="_Toc506447824"/>
+        <w:pStyle w:val="Heading1"/>
+      </w:pPr>
+      <w:bookmarkStart w:id="2" w:name="_Toc506447824"/>
       <w:r>
         <w:lastRenderedPageBreak/>
         <w:t>ORGANIZAVIMAS</w:t>
+      </w:r>
+      <w:bookmarkEnd w:id="2"/>
+    </w:p>
+    <w:p>
+      <w:pPr>
+        <w:pStyle w:val="Heading2"/>
+      </w:pPr>
+      <w:bookmarkStart w:id="3" w:name="_Toc506447825"/>
+      <w:r>
+        <w:t>Paskaitų laikas</w:t>
       </w:r>
       <w:bookmarkEnd w:id="3"/>
     </w:p>
     <w:p>
       <w:pPr>
-        <w:pStyle w:val="Antrat2"/>
-      </w:pPr>
-      <w:bookmarkStart w:id="4" w:name="_Toc506447825"/>
-      <w:r>
-        <w:t>Paskaitų laikas</w:t>
+        <w:ind w:left="576"/>
+      </w:pPr>
+      <w:r>
+        <w:t>Laboratoriniai darbai vyksta nelyginių savaičių ketvirtadieniais 13:30 308A (2 bendrabutis)</w:t>
+      </w:r>
+    </w:p>
+    <w:p>
+      <w:pPr>
+        <w:pStyle w:val="Heading2"/>
+      </w:pPr>
+      <w:bookmarkStart w:id="4" w:name="_Toc506447826"/>
+      <w:r>
+        <w:t>Komandos nariai</w:t>
       </w:r>
       <w:bookmarkEnd w:id="4"/>
     </w:p>
     <w:p>
       <w:pPr>
-        <w:ind w:left="576"/>
-      </w:pPr>
-      <w:r>
-        <w:t>Laboratoriniai darbai vyksta nelyginių savaičių ketvirtadieniais 13:30 308A (2 bendrabutis)</w:t>
-      </w:r>
-    </w:p>
-    <w:p>
-      <w:pPr>
-        <w:pStyle w:val="Antrat2"/>
-      </w:pPr>
-      <w:bookmarkStart w:id="5" w:name="_Toc506447826"/>
-      <w:r>
-        <w:t>Komandos nariai</w:t>
-      </w:r>
-      <w:bookmarkEnd w:id="5"/>
-    </w:p>
-    <w:p>
-      <w:pPr>
-        <w:pStyle w:val="Sraopastraipa"/>
+        <w:pStyle w:val="ListParagraph"/>
         <w:numPr>
           <w:ilvl w:val="0"/>
           <w:numId w:val="8"/>
@@ -1430,7 +1443,7 @@
       <w:hyperlink r:id="rId11" w:history="1">
         <w:r>
           <w:rPr>
-            <w:rStyle w:val="Hipersaitas"/>
+            <w:rStyle w:val="Hyperlink"/>
           </w:rPr>
           <w:t>naidzinavicius.m@gmail.com</w:t>
         </w:r>
@@ -1438,7 +1451,7 @@
     </w:p>
     <w:p>
       <w:pPr>
-        <w:pStyle w:val="Sraopastraipa"/>
+        <w:pStyle w:val="ListParagraph"/>
         <w:numPr>
           <w:ilvl w:val="0"/>
           <w:numId w:val="8"/>
@@ -1461,7 +1474,7 @@
       <w:hyperlink r:id="rId12" w:history="1">
         <w:r>
           <w:rPr>
-            <w:rStyle w:val="Hipersaitas"/>
+            <w:rStyle w:val="Hyperlink"/>
           </w:rPr>
           <w:t>benas@nekrosius.com</w:t>
         </w:r>
@@ -1469,7 +1482,7 @@
     </w:p>
     <w:p>
       <w:pPr>
-        <w:pStyle w:val="Sraopastraipa"/>
+        <w:pStyle w:val="ListParagraph"/>
         <w:numPr>
           <w:ilvl w:val="0"/>
           <w:numId w:val="8"/>
@@ -1492,7 +1505,7 @@
       <w:hyperlink r:id="rId13" w:history="1">
         <w:r>
           <w:rPr>
-            <w:rStyle w:val="Hipersaitas"/>
+            <w:rStyle w:val="Hyperlink"/>
           </w:rPr>
           <w:t>mjurkenas@gmail.com</w:t>
         </w:r>
@@ -1500,7 +1513,7 @@
     </w:p>
     <w:p>
       <w:pPr>
-        <w:pStyle w:val="Sraopastraipa"/>
+        <w:pStyle w:val="ListParagraph"/>
         <w:numPr>
           <w:ilvl w:val="0"/>
           <w:numId w:val="8"/>
@@ -1523,7 +1536,7 @@
       <w:hyperlink r:id="rId14" w:history="1">
         <w:r>
           <w:rPr>
-            <w:rStyle w:val="Hipersaitas"/>
+            <w:rStyle w:val="Hyperlink"/>
           </w:rPr>
           <w:t>donatas.kareckas@gmail.com</w:t>
         </w:r>
@@ -1531,7 +1544,7 @@
     </w:p>
     <w:p>
       <w:pPr>
-        <w:pStyle w:val="Sraopastraipa"/>
+        <w:pStyle w:val="ListParagraph"/>
         <w:numPr>
           <w:ilvl w:val="0"/>
           <w:numId w:val="8"/>
@@ -1542,7 +1555,12 @@
         </w:tabs>
       </w:pPr>
       <w:r>
-        <w:t>Paulius Prakapavičius (Developer)</w:t>
+        <w:t>Paulius Prakapavičius (</w:t>
+      </w:r>
+      <w:bookmarkStart w:id="5" w:name="_GoBack"/>
+      <w:bookmarkEnd w:id="5"/>
+      <w:r>
+        <w:t>Developer)</w:t>
       </w:r>
       <w:r>
         <w:tab/>
@@ -1554,7 +1572,7 @@
       <w:hyperlink r:id="rId15" w:history="1">
         <w:r>
           <w:rPr>
-            <w:rStyle w:val="Hipersaitas"/>
+            <w:rStyle w:val="Hyperlink"/>
           </w:rPr>
           <w:t>p.prakapavicius@gmail.com</w:t>
         </w:r>
@@ -1562,7 +1580,7 @@
     </w:p>
     <w:p>
       <w:pPr>
-        <w:pStyle w:val="Sraopastraipa"/>
+        <w:pStyle w:val="ListParagraph"/>
         <w:numPr>
           <w:ilvl w:val="0"/>
           <w:numId w:val="8"/>
@@ -1585,7 +1603,7 @@
       <w:hyperlink r:id="rId16" w:history="1">
         <w:r>
           <w:rPr>
-            <w:rStyle w:val="Hipersaitas"/>
+            <w:rStyle w:val="Hyperlink"/>
           </w:rPr>
           <w:t>viliussapauskas2g2@gmail.com</w:t>
         </w:r>
@@ -1593,7 +1611,7 @@
     </w:p>
     <w:p>
       <w:pPr>
-        <w:pStyle w:val="Antrat2"/>
+        <w:pStyle w:val="Heading2"/>
       </w:pPr>
       <w:bookmarkStart w:id="6" w:name="_Toc506447827"/>
       <w:r>
@@ -1608,7 +1626,7 @@
       <w:hyperlink r:id="rId17" w:history="1">
         <w:r>
           <w:rPr>
-            <w:rStyle w:val="Hipersaitas"/>
+            <w:rStyle w:val="Hyperlink"/>
           </w:rPr>
           <w:t>https://github.com/benNek/FantasyHoops/wiki</w:t>
         </w:r>
@@ -1616,7 +1634,7 @@
     </w:p>
     <w:p>
       <w:pPr>
-        <w:pStyle w:val="Antrat2"/>
+        <w:pStyle w:val="Heading2"/>
       </w:pPr>
       <w:bookmarkStart w:id="7" w:name="_Toc506447828"/>
       <w:r>
@@ -1631,7 +1649,7 @@
       <w:hyperlink r:id="rId18" w:history="1">
         <w:r>
           <w:rPr>
-            <w:rStyle w:val="Hipersaitas"/>
+            <w:rStyle w:val="Hyperlink"/>
           </w:rPr>
           <w:t>https://github.com/benNek/FantasyHoops</w:t>
         </w:r>
@@ -1690,7 +1708,7 @@
     <w:sdtContent>
       <w:p>
         <w:pPr>
-          <w:pStyle w:val="Porat"/>
+          <w:pStyle w:val="Footer"/>
           <w:jc w:val="right"/>
         </w:pPr>
         <w:r>
@@ -1716,7 +1734,7 @@
   </w:sdt>
   <w:p>
     <w:pPr>
-      <w:pStyle w:val="Porat"/>
+      <w:pStyle w:val="Footer"/>
     </w:pPr>
   </w:p>
 </w:ftr>
@@ -1736,7 +1754,7 @@
     <w:sdtContent>
       <w:p>
         <w:pPr>
-          <w:pStyle w:val="Porat"/>
+          <w:pStyle w:val="Footer"/>
           <w:jc w:val="right"/>
         </w:pPr>
         <w:r>
@@ -1762,7 +1780,7 @@
   </w:sdt>
   <w:p>
     <w:pPr>
-      <w:pStyle w:val="Porat"/>
+      <w:pStyle w:val="Footer"/>
     </w:pPr>
   </w:p>
 </w:ftr>
@@ -1802,7 +1820,7 @@
     <w:lvl w:ilvl="0">
       <w:start w:val="1"/>
       <w:numFmt w:val="decimal"/>
-      <w:pStyle w:val="Antrat1"/>
+      <w:pStyle w:val="Heading1"/>
       <w:lvlText w:val="%1."/>
       <w:lvlJc w:val="left"/>
       <w:pPr>
@@ -1812,7 +1830,7 @@
     <w:lvl w:ilvl="1">
       <w:start w:val="1"/>
       <w:numFmt w:val="decimal"/>
-      <w:pStyle w:val="Antrat2"/>
+      <w:pStyle w:val="Heading2"/>
       <w:lvlText w:val="%1.%2"/>
       <w:lvlJc w:val="left"/>
       <w:pPr>
@@ -1822,7 +1840,7 @@
     <w:lvl w:ilvl="2">
       <w:start w:val="1"/>
       <w:numFmt w:val="decimal"/>
-      <w:pStyle w:val="Antrat3"/>
+      <w:pStyle w:val="Heading3"/>
       <w:lvlText w:val="%1.%2.%3"/>
       <w:lvlJc w:val="left"/>
       <w:pPr>
@@ -1832,7 +1850,7 @@
     <w:lvl w:ilvl="3">
       <w:start w:val="1"/>
       <w:numFmt w:val="decimal"/>
-      <w:pStyle w:val="Antrat4"/>
+      <w:pStyle w:val="Heading4"/>
       <w:lvlText w:val="%1.%2.%3.%4"/>
       <w:lvlJc w:val="left"/>
       <w:pPr>
@@ -1842,7 +1860,7 @@
     <w:lvl w:ilvl="4">
       <w:start w:val="1"/>
       <w:numFmt w:val="decimal"/>
-      <w:pStyle w:val="Antrat5"/>
+      <w:pStyle w:val="Heading5"/>
       <w:lvlText w:val="%1.%2.%3.%4.%5"/>
       <w:lvlJc w:val="left"/>
       <w:pPr>
@@ -1852,7 +1870,7 @@
     <w:lvl w:ilvl="5">
       <w:start w:val="1"/>
       <w:numFmt w:val="decimal"/>
-      <w:pStyle w:val="Antrat6"/>
+      <w:pStyle w:val="Heading6"/>
       <w:lvlText w:val="%1.%2.%3.%4.%5.%6"/>
       <w:lvlJc w:val="left"/>
       <w:pPr>
@@ -1862,7 +1880,7 @@
     <w:lvl w:ilvl="6">
       <w:start w:val="1"/>
       <w:numFmt w:val="decimal"/>
-      <w:pStyle w:val="Antrat7"/>
+      <w:pStyle w:val="Heading7"/>
       <w:lvlText w:val="%1.%2.%3.%4.%5.%6.%7"/>
       <w:lvlJc w:val="left"/>
       <w:pPr>
@@ -1872,7 +1890,7 @@
     <w:lvl w:ilvl="7">
       <w:start w:val="1"/>
       <w:numFmt w:val="decimal"/>
-      <w:pStyle w:val="Antrat8"/>
+      <w:pStyle w:val="Heading8"/>
       <w:lvlText w:val="%1.%2.%3.%4.%5.%6.%7.%8"/>
       <w:lvlJc w:val="left"/>
       <w:pPr>
@@ -1882,7 +1900,7 @@
     <w:lvl w:ilvl="8">
       <w:start w:val="1"/>
       <w:numFmt w:val="decimal"/>
-      <w:pStyle w:val="Antrat9"/>
+      <w:pStyle w:val="Heading9"/>
       <w:lvlText w:val="%1.%2.%3.%4.%5.%6.%7.%8.%9"/>
       <w:lvlJc w:val="left"/>
       <w:pPr>
@@ -2915,7 +2933,7 @@
     <w:lsdException w:name="Hashtag" w:semiHidden="1" w:unhideWhenUsed="1"/>
     <w:lsdException w:name="Unresolved Mention" w:semiHidden="1" w:unhideWhenUsed="1"/>
   </w:latentStyles>
-  <w:style w:type="paragraph" w:default="1" w:styleId="prastasis">
+  <w:style w:type="paragraph" w:default="1" w:styleId="Normal">
     <w:name w:val="Normal"/>
     <w:qFormat/>
     <w:rsid w:val="00D348E2"/>
@@ -2928,11 +2946,11 @@
       <w:sz w:val="24"/>
     </w:rPr>
   </w:style>
-  <w:style w:type="paragraph" w:styleId="Antrat1">
+  <w:style w:type="paragraph" w:styleId="Heading1">
     <w:name w:val="heading 1"/>
-    <w:basedOn w:val="prastasis"/>
-    <w:next w:val="prastasis"/>
-    <w:link w:val="Antrat1Diagrama"/>
+    <w:basedOn w:val="Normal"/>
+    <w:next w:val="Normal"/>
+    <w:link w:val="Heading1Char"/>
     <w:uiPriority w:val="9"/>
     <w:qFormat/>
     <w:rsid w:val="00AC4216"/>
@@ -2953,11 +2971,11 @@
       <w:szCs w:val="32"/>
     </w:rPr>
   </w:style>
-  <w:style w:type="paragraph" w:styleId="Antrat2">
+  <w:style w:type="paragraph" w:styleId="Heading2">
     <w:name w:val="heading 2"/>
-    <w:basedOn w:val="prastasis"/>
-    <w:next w:val="prastasis"/>
-    <w:link w:val="Antrat2Diagrama"/>
+    <w:basedOn w:val="Normal"/>
+    <w:next w:val="Normal"/>
+    <w:link w:val="Heading2Char"/>
     <w:uiPriority w:val="9"/>
     <w:unhideWhenUsed/>
     <w:qFormat/>
@@ -2978,11 +2996,11 @@
       <w:szCs w:val="26"/>
     </w:rPr>
   </w:style>
-  <w:style w:type="paragraph" w:styleId="Antrat3">
+  <w:style w:type="paragraph" w:styleId="Heading3">
     <w:name w:val="heading 3"/>
-    <w:basedOn w:val="prastasis"/>
-    <w:next w:val="prastasis"/>
-    <w:link w:val="Antrat3Diagrama"/>
+    <w:basedOn w:val="Normal"/>
+    <w:next w:val="Normal"/>
+    <w:link w:val="Heading3Char"/>
     <w:uiPriority w:val="9"/>
     <w:semiHidden/>
     <w:unhideWhenUsed/>
@@ -3004,11 +3022,11 @@
       <w:szCs w:val="24"/>
     </w:rPr>
   </w:style>
-  <w:style w:type="paragraph" w:styleId="Antrat4">
+  <w:style w:type="paragraph" w:styleId="Heading4">
     <w:name w:val="heading 4"/>
-    <w:basedOn w:val="prastasis"/>
-    <w:next w:val="prastasis"/>
-    <w:link w:val="Antrat4Diagrama"/>
+    <w:basedOn w:val="Normal"/>
+    <w:next w:val="Normal"/>
+    <w:link w:val="Heading4Char"/>
     <w:uiPriority w:val="9"/>
     <w:semiHidden/>
     <w:unhideWhenUsed/>
@@ -3031,11 +3049,11 @@
       <w:color w:val="2E74B5" w:themeColor="accent1" w:themeShade="BF"/>
     </w:rPr>
   </w:style>
-  <w:style w:type="paragraph" w:styleId="Antrat5">
+  <w:style w:type="paragraph" w:styleId="Heading5">
     <w:name w:val="heading 5"/>
-    <w:basedOn w:val="prastasis"/>
-    <w:next w:val="prastasis"/>
-    <w:link w:val="Antrat5Diagrama"/>
+    <w:basedOn w:val="Normal"/>
+    <w:next w:val="Normal"/>
+    <w:link w:val="Heading5Char"/>
     <w:uiPriority w:val="9"/>
     <w:semiHidden/>
     <w:unhideWhenUsed/>
@@ -3056,11 +3074,11 @@
       <w:color w:val="2E74B5" w:themeColor="accent1" w:themeShade="BF"/>
     </w:rPr>
   </w:style>
-  <w:style w:type="paragraph" w:styleId="Antrat6">
+  <w:style w:type="paragraph" w:styleId="Heading6">
     <w:name w:val="heading 6"/>
-    <w:basedOn w:val="prastasis"/>
-    <w:next w:val="prastasis"/>
-    <w:link w:val="Antrat6Diagrama"/>
+    <w:basedOn w:val="Normal"/>
+    <w:next w:val="Normal"/>
+    <w:link w:val="Heading6Char"/>
     <w:uiPriority w:val="9"/>
     <w:semiHidden/>
     <w:unhideWhenUsed/>
@@ -3081,11 +3099,11 @@
       <w:color w:val="1F4D78" w:themeColor="accent1" w:themeShade="7F"/>
     </w:rPr>
   </w:style>
-  <w:style w:type="paragraph" w:styleId="Antrat7">
+  <w:style w:type="paragraph" w:styleId="Heading7">
     <w:name w:val="heading 7"/>
-    <w:basedOn w:val="prastasis"/>
-    <w:next w:val="prastasis"/>
-    <w:link w:val="Antrat7Diagrama"/>
+    <w:basedOn w:val="Normal"/>
+    <w:next w:val="Normal"/>
+    <w:link w:val="Heading7Char"/>
     <w:uiPriority w:val="9"/>
     <w:semiHidden/>
     <w:unhideWhenUsed/>
@@ -3108,11 +3126,11 @@
       <w:color w:val="1F4D78" w:themeColor="accent1" w:themeShade="7F"/>
     </w:rPr>
   </w:style>
-  <w:style w:type="paragraph" w:styleId="Antrat8">
+  <w:style w:type="paragraph" w:styleId="Heading8">
     <w:name w:val="heading 8"/>
-    <w:basedOn w:val="prastasis"/>
-    <w:next w:val="prastasis"/>
-    <w:link w:val="Antrat8Diagrama"/>
+    <w:basedOn w:val="Normal"/>
+    <w:next w:val="Normal"/>
+    <w:link w:val="Heading8Char"/>
     <w:uiPriority w:val="9"/>
     <w:semiHidden/>
     <w:unhideWhenUsed/>
@@ -3135,11 +3153,11 @@
       <w:szCs w:val="21"/>
     </w:rPr>
   </w:style>
-  <w:style w:type="paragraph" w:styleId="Antrat9">
+  <w:style w:type="paragraph" w:styleId="Heading9">
     <w:name w:val="heading 9"/>
-    <w:basedOn w:val="prastasis"/>
-    <w:next w:val="prastasis"/>
-    <w:link w:val="Antrat9Diagrama"/>
+    <w:basedOn w:val="Normal"/>
+    <w:next w:val="Normal"/>
+    <w:link w:val="Heading9Char"/>
     <w:uiPriority w:val="9"/>
     <w:semiHidden/>
     <w:unhideWhenUsed/>
@@ -3164,13 +3182,13 @@
       <w:szCs w:val="21"/>
     </w:rPr>
   </w:style>
-  <w:style w:type="character" w:default="1" w:styleId="Numatytasispastraiposriftas">
+  <w:style w:type="character" w:default="1" w:styleId="DefaultParagraphFont">
     <w:name w:val="Default Paragraph Font"/>
     <w:uiPriority w:val="1"/>
     <w:semiHidden/>
     <w:unhideWhenUsed/>
   </w:style>
-  <w:style w:type="table" w:default="1" w:styleId="prastojilentel">
+  <w:style w:type="table" w:default="1" w:styleId="TableNormal">
     <w:name w:val="Normal Table"/>
     <w:uiPriority w:val="99"/>
     <w:semiHidden/>
@@ -3185,16 +3203,16 @@
       </w:tblCellMar>
     </w:tblPr>
   </w:style>
-  <w:style w:type="numbering" w:default="1" w:styleId="Sraonra">
+  <w:style w:type="numbering" w:default="1" w:styleId="NoList">
     <w:name w:val="No List"/>
     <w:uiPriority w:val="99"/>
     <w:semiHidden/>
     <w:unhideWhenUsed/>
   </w:style>
-  <w:style w:type="paragraph" w:styleId="Porat">
+  <w:style w:type="paragraph" w:styleId="Footer">
     <w:name w:val="footer"/>
-    <w:basedOn w:val="prastasis"/>
-    <w:link w:val="PoratDiagrama"/>
+    <w:basedOn w:val="Normal"/>
+    <w:link w:val="FooterChar"/>
     <w:uiPriority w:val="99"/>
     <w:unhideWhenUsed/>
     <w:rsid w:val="00C0480F"/>
@@ -3206,20 +3224,20 @@
       <w:spacing w:after="0" w:line="240" w:lineRule="auto"/>
     </w:pPr>
   </w:style>
-  <w:style w:type="character" w:customStyle="1" w:styleId="PoratDiagrama">
-    <w:name w:val="Poraštė Diagrama"/>
-    <w:basedOn w:val="Numatytasispastraiposriftas"/>
-    <w:link w:val="Porat"/>
+  <w:style w:type="character" w:customStyle="1" w:styleId="FooterChar">
+    <w:name w:val="Footer Char"/>
+    <w:basedOn w:val="DefaultParagraphFont"/>
+    <w:link w:val="Footer"/>
     <w:uiPriority w:val="99"/>
     <w:rsid w:val="00C0480F"/>
     <w:rPr>
       <w:rFonts w:ascii="Times New Roman" w:hAnsi="Times New Roman"/>
     </w:rPr>
   </w:style>
-  <w:style w:type="character" w:customStyle="1" w:styleId="Antrat1Diagrama">
-    <w:name w:val="Antraštė 1 Diagrama"/>
-    <w:basedOn w:val="Numatytasispastraiposriftas"/>
-    <w:link w:val="Antrat1"/>
+  <w:style w:type="character" w:customStyle="1" w:styleId="Heading1Char">
+    <w:name w:val="Heading 1 Char"/>
+    <w:basedOn w:val="DefaultParagraphFont"/>
+    <w:link w:val="Heading1"/>
     <w:uiPriority w:val="9"/>
     <w:rsid w:val="00560FE7"/>
     <w:rPr>
@@ -3229,10 +3247,10 @@
       <w:szCs w:val="32"/>
     </w:rPr>
   </w:style>
-  <w:style w:type="paragraph" w:styleId="Turinioantrat">
+  <w:style w:type="paragraph" w:styleId="TOCHeading">
     <w:name w:val="TOC Heading"/>
-    <w:basedOn w:val="Antrat1"/>
-    <w:next w:val="prastasis"/>
+    <w:basedOn w:val="Heading1"/>
+    <w:next w:val="Normal"/>
     <w:uiPriority w:val="39"/>
     <w:unhideWhenUsed/>
     <w:qFormat/>
@@ -3244,9 +3262,9 @@
       <w:lang w:val="en-US"/>
     </w:rPr>
   </w:style>
-  <w:style w:type="paragraph" w:styleId="Sraopastraipa">
+  <w:style w:type="paragraph" w:styleId="ListParagraph">
     <w:name w:val="List Paragraph"/>
-    <w:basedOn w:val="prastasis"/>
+    <w:basedOn w:val="Normal"/>
     <w:uiPriority w:val="34"/>
     <w:qFormat/>
     <w:rsid w:val="00EF07F4"/>
@@ -3255,11 +3273,11 @@
       <w:contextualSpacing/>
     </w:pPr>
   </w:style>
-  <w:style w:type="paragraph" w:styleId="Pavadinimas">
+  <w:style w:type="paragraph" w:styleId="Title">
     <w:name w:val="Title"/>
-    <w:basedOn w:val="prastasis"/>
-    <w:next w:val="prastasis"/>
-    <w:link w:val="PavadinimasDiagrama"/>
+    <w:basedOn w:val="Normal"/>
+    <w:next w:val="Normal"/>
+    <w:link w:val="TitleChar"/>
     <w:uiPriority w:val="10"/>
     <w:qFormat/>
     <w:rsid w:val="001C7847"/>
@@ -3274,9 +3292,9 @@
       <w:szCs w:val="28"/>
     </w:rPr>
   </w:style>
-  <w:style w:type="character" w:styleId="Neapdorotaspaminjimas">
+  <w:style w:type="character" w:styleId="UnresolvedMention">
     <w:name w:val="Unresolved Mention"/>
-    <w:basedOn w:val="Numatytasispastraiposriftas"/>
+    <w:basedOn w:val="DefaultParagraphFont"/>
     <w:uiPriority w:val="99"/>
     <w:semiHidden/>
     <w:unhideWhenUsed/>
@@ -3286,10 +3304,10 @@
       <w:shd w:val="clear" w:color="auto" w:fill="E6E6E6"/>
     </w:rPr>
   </w:style>
-  <w:style w:type="character" w:customStyle="1" w:styleId="PavadinimasDiagrama">
-    <w:name w:val="Pavadinimas Diagrama"/>
-    <w:basedOn w:val="Numatytasispastraiposriftas"/>
-    <w:link w:val="Pavadinimas"/>
+  <w:style w:type="character" w:customStyle="1" w:styleId="TitleChar">
+    <w:name w:val="Title Char"/>
+    <w:basedOn w:val="DefaultParagraphFont"/>
+    <w:link w:val="Title"/>
     <w:uiPriority w:val="10"/>
     <w:rsid w:val="001C7847"/>
     <w:rPr>
@@ -3299,10 +3317,10 @@
       <w:szCs w:val="28"/>
     </w:rPr>
   </w:style>
-  <w:style w:type="paragraph" w:styleId="Turinys1">
+  <w:style w:type="paragraph" w:styleId="TOC1">
     <w:name w:val="toc 1"/>
-    <w:basedOn w:val="prastasis"/>
-    <w:next w:val="prastasis"/>
+    <w:basedOn w:val="Normal"/>
+    <w:next w:val="Normal"/>
     <w:autoRedefine/>
     <w:uiPriority w:val="39"/>
     <w:unhideWhenUsed/>
@@ -3311,9 +3329,9 @@
       <w:spacing w:after="100"/>
     </w:pPr>
   </w:style>
-  <w:style w:type="character" w:styleId="Hipersaitas">
+  <w:style w:type="character" w:styleId="Hyperlink">
     <w:name w:val="Hyperlink"/>
-    <w:basedOn w:val="Numatytasispastraiposriftas"/>
+    <w:basedOn w:val="DefaultParagraphFont"/>
     <w:uiPriority w:val="99"/>
     <w:unhideWhenUsed/>
     <w:rsid w:val="001C7847"/>
@@ -3322,9 +3340,9 @@
       <w:u w:val="single"/>
     </w:rPr>
   </w:style>
-  <w:style w:type="character" w:styleId="Perirtashipersaitas">
+  <w:style w:type="character" w:styleId="FollowedHyperlink">
     <w:name w:val="FollowedHyperlink"/>
-    <w:basedOn w:val="Numatytasispastraiposriftas"/>
+    <w:basedOn w:val="DefaultParagraphFont"/>
     <w:uiPriority w:val="99"/>
     <w:semiHidden/>
     <w:unhideWhenUsed/>
@@ -3334,10 +3352,10 @@
       <w:u w:val="single"/>
     </w:rPr>
   </w:style>
-  <w:style w:type="character" w:customStyle="1" w:styleId="Antrat2Diagrama">
-    <w:name w:val="Antraštė 2 Diagrama"/>
-    <w:basedOn w:val="Numatytasispastraiposriftas"/>
-    <w:link w:val="Antrat2"/>
+  <w:style w:type="character" w:customStyle="1" w:styleId="Heading2Char">
+    <w:name w:val="Heading 2 Char"/>
+    <w:basedOn w:val="DefaultParagraphFont"/>
+    <w:link w:val="Heading2"/>
     <w:uiPriority w:val="9"/>
     <w:rsid w:val="00560FE7"/>
     <w:rPr>
@@ -3357,10 +3375,10 @@
       </w:numPr>
     </w:pPr>
   </w:style>
-  <w:style w:type="character" w:customStyle="1" w:styleId="Antrat3Diagrama">
-    <w:name w:val="Antraštė 3 Diagrama"/>
-    <w:basedOn w:val="Numatytasispastraiposriftas"/>
-    <w:link w:val="Antrat3"/>
+  <w:style w:type="character" w:customStyle="1" w:styleId="Heading3Char">
+    <w:name w:val="Heading 3 Char"/>
+    <w:basedOn w:val="DefaultParagraphFont"/>
+    <w:link w:val="Heading3"/>
     <w:uiPriority w:val="9"/>
     <w:semiHidden/>
     <w:rsid w:val="000C3442"/>
@@ -3371,10 +3389,10 @@
       <w:szCs w:val="24"/>
     </w:rPr>
   </w:style>
-  <w:style w:type="character" w:customStyle="1" w:styleId="Antrat4Diagrama">
-    <w:name w:val="Antraštė 4 Diagrama"/>
-    <w:basedOn w:val="Numatytasispastraiposriftas"/>
-    <w:link w:val="Antrat4"/>
+  <w:style w:type="character" w:customStyle="1" w:styleId="Heading4Char">
+    <w:name w:val="Heading 4 Char"/>
+    <w:basedOn w:val="DefaultParagraphFont"/>
+    <w:link w:val="Heading4"/>
     <w:uiPriority w:val="9"/>
     <w:semiHidden/>
     <w:rsid w:val="00560FE7"/>
@@ -3386,10 +3404,10 @@
       <w:sz w:val="24"/>
     </w:rPr>
   </w:style>
-  <w:style w:type="character" w:customStyle="1" w:styleId="Antrat5Diagrama">
-    <w:name w:val="Antraštė 5 Diagrama"/>
-    <w:basedOn w:val="Numatytasispastraiposriftas"/>
-    <w:link w:val="Antrat5"/>
+  <w:style w:type="character" w:customStyle="1" w:styleId="Heading5Char">
+    <w:name w:val="Heading 5 Char"/>
+    <w:basedOn w:val="DefaultParagraphFont"/>
+    <w:link w:val="Heading5"/>
     <w:uiPriority w:val="9"/>
     <w:semiHidden/>
     <w:rsid w:val="00560FE7"/>
@@ -3399,10 +3417,10 @@
       <w:sz w:val="24"/>
     </w:rPr>
   </w:style>
-  <w:style w:type="character" w:customStyle="1" w:styleId="Antrat6Diagrama">
-    <w:name w:val="Antraštė 6 Diagrama"/>
-    <w:basedOn w:val="Numatytasispastraiposriftas"/>
-    <w:link w:val="Antrat6"/>
+  <w:style w:type="character" w:customStyle="1" w:styleId="Heading6Char">
+    <w:name w:val="Heading 6 Char"/>
+    <w:basedOn w:val="DefaultParagraphFont"/>
+    <w:link w:val="Heading6"/>
     <w:uiPriority w:val="9"/>
     <w:semiHidden/>
     <w:rsid w:val="00560FE7"/>
@@ -3412,10 +3430,10 @@
       <w:sz w:val="24"/>
     </w:rPr>
   </w:style>
-  <w:style w:type="character" w:customStyle="1" w:styleId="Antrat7Diagrama">
-    <w:name w:val="Antraštė 7 Diagrama"/>
-    <w:basedOn w:val="Numatytasispastraiposriftas"/>
-    <w:link w:val="Antrat7"/>
+  <w:style w:type="character" w:customStyle="1" w:styleId="Heading7Char">
+    <w:name w:val="Heading 7 Char"/>
+    <w:basedOn w:val="DefaultParagraphFont"/>
+    <w:link w:val="Heading7"/>
     <w:uiPriority w:val="9"/>
     <w:semiHidden/>
     <w:rsid w:val="00560FE7"/>
@@ -3427,10 +3445,10 @@
       <w:sz w:val="24"/>
     </w:rPr>
   </w:style>
-  <w:style w:type="character" w:customStyle="1" w:styleId="Antrat8Diagrama">
-    <w:name w:val="Antraštė 8 Diagrama"/>
-    <w:basedOn w:val="Numatytasispastraiposriftas"/>
-    <w:link w:val="Antrat8"/>
+  <w:style w:type="character" w:customStyle="1" w:styleId="Heading8Char">
+    <w:name w:val="Heading 8 Char"/>
+    <w:basedOn w:val="DefaultParagraphFont"/>
+    <w:link w:val="Heading8"/>
     <w:uiPriority w:val="9"/>
     <w:semiHidden/>
     <w:rsid w:val="00560FE7"/>
@@ -3441,10 +3459,10 @@
       <w:szCs w:val="21"/>
     </w:rPr>
   </w:style>
-  <w:style w:type="character" w:customStyle="1" w:styleId="Antrat9Diagrama">
-    <w:name w:val="Antraštė 9 Diagrama"/>
-    <w:basedOn w:val="Numatytasispastraiposriftas"/>
-    <w:link w:val="Antrat9"/>
+  <w:style w:type="character" w:customStyle="1" w:styleId="Heading9Char">
+    <w:name w:val="Heading 9 Char"/>
+    <w:basedOn w:val="DefaultParagraphFont"/>
+    <w:link w:val="Heading9"/>
     <w:uiPriority w:val="9"/>
     <w:semiHidden/>
     <w:rsid w:val="00560FE7"/>
@@ -3457,10 +3475,10 @@
       <w:szCs w:val="21"/>
     </w:rPr>
   </w:style>
-  <w:style w:type="paragraph" w:styleId="Turinys2">
+  <w:style w:type="paragraph" w:styleId="TOC2">
     <w:name w:val="toc 2"/>
-    <w:basedOn w:val="prastasis"/>
-    <w:next w:val="prastasis"/>
+    <w:basedOn w:val="Normal"/>
+    <w:next w:val="Normal"/>
     <w:autoRedefine/>
     <w:uiPriority w:val="39"/>
     <w:unhideWhenUsed/>
@@ -3773,7 +3791,7 @@
 </file>
 
 <file path=customXml/itemProps1.xml><?xml version="1.0" encoding="utf-8"?>
-<ds:datastoreItem xmlns:ds="http://schemas.openxmlformats.org/officeDocument/2006/customXml" ds:itemID="{A4580646-E4E6-47E6-B474-01274FA81CB2}">
+<ds:datastoreItem xmlns:ds="http://schemas.openxmlformats.org/officeDocument/2006/customXml" ds:itemID="{5ACDF06B-137C-4783-8147-DD1D111E27D8}">
   <ds:schemaRefs>
     <ds:schemaRef ds:uri="http://schemas.openxmlformats.org/officeDocument/2006/bibliography"/>
   </ds:schemaRefs>

</xml_diff>